<commit_message>
cambio de version plan de prototipo GitHub
se cambio la version del docuemento del plan de prototipo de gamificación
</commit_message>
<xml_diff>
--- a/Edugame/ARTEFACTOS/PLAN DE PROTOTIPO GAMIFICACION.docx
+++ b/Edugame/ARTEFACTOS/PLAN DE PROTOTIPO GAMIFICACION.docx
@@ -7,7 +7,6 @@
         <w:jc w:val="both"/>
         <w:rPr>
           <w:b/>
-          <w:lang w:val="es-CO"/>
         </w:rPr>
       </w:pPr>
     </w:p>
@@ -118,7 +117,6 @@
       <w:r>
         <w:rPr>
           <w:noProof/>
-          <w:lang w:val="es-CO"/>
         </w:rPr>
         <w:drawing>
           <wp:anchor distT="0" distB="0" distL="114300" distR="114300" simplePos="0" relativeHeight="251659264" behindDoc="0" locked="0" layoutInCell="1" allowOverlap="1">
@@ -147,7 +145,7 @@
                     <a:blip r:embed="rId6" cstate="print">
                       <a:extLst>
                         <a:ext uri="{28A0092B-C50C-407E-A947-70E740481C1C}">
-                          <a14:useLocalDpi xmlns:a14="http://schemas.microsoft.com/office/drawing/2010/main" xmlns:wps="http://schemas.microsoft.com/office/word/2010/wordprocessingShape" xmlns:wpi="http://schemas.microsoft.com/office/word/2010/wordprocessingInk" xmlns:wpg="http://schemas.microsoft.com/office/word/2010/wordprocessingGroup" xmlns:w16se="http://schemas.microsoft.com/office/word/2015/wordml/symex" xmlns:w16cid="http://schemas.microsoft.com/office/word/2016/wordml/cid" xmlns:w15="http://schemas.microsoft.com/office/word/2012/wordml" xmlns:w14="http://schemas.microsoft.com/office/word/2010/wordml" xmlns:w="http://schemas.openxmlformats.org/wordprocessingml/2006/main" xmlns:w10="urn:schemas-microsoft-com:office:word" xmlns:wp14="http://schemas.microsoft.com/office/word/2010/wordprocessingDrawing" xmlns:v="urn:schemas-microsoft-com:vml" xmlns:o="urn:schemas-microsoft-com:office:office" xmlns:am3d="http://schemas.microsoft.com/office/drawing/2017/model3d" xmlns:aink="http://schemas.microsoft.com/office/drawing/2016/ink" xmlns:mc="http://schemas.openxmlformats.org/markup-compatibility/2006" xmlns:cx8="http://schemas.microsoft.com/office/drawing/2016/5/14/chartex" xmlns:cx7="http://schemas.microsoft.com/office/drawing/2016/5/13/chartex" xmlns:cx6="http://schemas.microsoft.com/office/drawing/2016/5/12/chartex" xmlns:cx5="http://schemas.microsoft.com/office/drawing/2016/5/11/chartex" xmlns:cx4="http://schemas.microsoft.com/office/drawing/2016/5/10/chartex" xmlns:cx3="http://schemas.microsoft.com/office/drawing/2016/5/9/chartex" xmlns:cx2="http://schemas.microsoft.com/office/drawing/2015/10/21/chartex" xmlns:cx1="http://schemas.microsoft.com/office/drawing/2015/9/8/chartex" xmlns:cx="http://schemas.microsoft.com/office/drawing/2014/chartex" xmlns:wpc="http://schemas.microsoft.com/office/word/2010/wordprocessingCanvas" xmlns="" val="0"/>
+                          <a14:useLocalDpi xmlns="" xmlns:wpc="http://schemas.microsoft.com/office/word/2010/wordprocessingCanvas" xmlns:cx="http://schemas.microsoft.com/office/drawing/2014/chartex" xmlns:cx1="http://schemas.microsoft.com/office/drawing/2015/9/8/chartex" xmlns:cx2="http://schemas.microsoft.com/office/drawing/2015/10/21/chartex" xmlns:cx3="http://schemas.microsoft.com/office/drawing/2016/5/9/chartex" xmlns:cx4="http://schemas.microsoft.com/office/drawing/2016/5/10/chartex" xmlns:cx5="http://schemas.microsoft.com/office/drawing/2016/5/11/chartex" xmlns:cx6="http://schemas.microsoft.com/office/drawing/2016/5/12/chartex" xmlns:cx7="http://schemas.microsoft.com/office/drawing/2016/5/13/chartex" xmlns:cx8="http://schemas.microsoft.com/office/drawing/2016/5/14/chartex" xmlns:mc="http://schemas.openxmlformats.org/markup-compatibility/2006" xmlns:aink="http://schemas.microsoft.com/office/drawing/2016/ink" xmlns:am3d="http://schemas.microsoft.com/office/drawing/2017/model3d" xmlns:o="urn:schemas-microsoft-com:office:office" xmlns:v="urn:schemas-microsoft-com:vml" xmlns:wp14="http://schemas.microsoft.com/office/word/2010/wordprocessingDrawing" xmlns:w10="urn:schemas-microsoft-com:office:word" xmlns:w="http://schemas.openxmlformats.org/wordprocessingml/2006/main" xmlns:w14="http://schemas.microsoft.com/office/word/2010/wordml" xmlns:w15="http://schemas.microsoft.com/office/word/2012/wordml" xmlns:w16cid="http://schemas.microsoft.com/office/word/2016/wordml/cid" xmlns:w16se="http://schemas.microsoft.com/office/word/2015/wordml/symex" xmlns:wpg="http://schemas.microsoft.com/office/word/2010/wordprocessingGroup" xmlns:wpi="http://schemas.microsoft.com/office/word/2010/wordprocessingInk" xmlns:wps="http://schemas.microsoft.com/office/word/2010/wordprocessingShape" xmlns:a14="http://schemas.microsoft.com/office/drawing/2010/main" val="0"/>
                         </a:ext>
                       </a:extLst>
                     </a:blip>
@@ -276,7 +274,7 @@
           <w:rFonts w:asciiTheme="minorHAnsi" w:eastAsiaTheme="minorHAnsi" w:hAnsiTheme="minorHAnsi" w:cstheme="minorBidi"/>
           <w:b/>
           <w:color w:val="auto"/>
-          <w:lang w:val="es-CO" w:eastAsia="en-US"/>
+          <w:lang w:eastAsia="en-US"/>
         </w:rPr>
       </w:pPr>
       <w:r>
@@ -284,7 +282,7 @@
           <w:rFonts w:asciiTheme="minorHAnsi" w:eastAsiaTheme="minorHAnsi" w:hAnsiTheme="minorHAnsi" w:cstheme="minorBidi"/>
           <w:b/>
           <w:color w:val="auto"/>
-          <w:lang w:val="es-CO" w:eastAsia="en-US"/>
+          <w:lang w:eastAsia="en-US"/>
         </w:rPr>
         <w:t xml:space="preserve">PLAN DE PROTOTIPO GAMIFICACION </w:t>
       </w:r>
@@ -303,7 +301,7 @@
         <w:rPr>
           <w:rFonts w:asciiTheme="minorHAnsi" w:eastAsiaTheme="minorHAnsi" w:hAnsiTheme="minorHAnsi" w:cstheme="minorBidi"/>
           <w:color w:val="auto"/>
-          <w:lang w:val="es-CO" w:eastAsia="en-US"/>
+          <w:lang w:eastAsia="en-US"/>
         </w:rPr>
       </w:pPr>
     </w:p>
@@ -313,7 +311,7 @@
         <w:rPr>
           <w:rFonts w:asciiTheme="minorHAnsi" w:eastAsiaTheme="minorHAnsi" w:hAnsiTheme="minorHAnsi" w:cstheme="minorBidi"/>
           <w:color w:val="auto"/>
-          <w:lang w:val="es-CO" w:eastAsia="en-US"/>
+          <w:lang w:eastAsia="en-US"/>
         </w:rPr>
       </w:pPr>
       <w:r>
@@ -321,7 +319,7 @@
           <w:rFonts w:asciiTheme="minorHAnsi" w:eastAsiaTheme="minorHAnsi" w:hAnsiTheme="minorHAnsi" w:cstheme="minorBidi"/>
           <w:b/>
           <w:color w:val="auto"/>
-          <w:lang w:val="es-CO" w:eastAsia="en-US"/>
+          <w:lang w:eastAsia="en-US"/>
         </w:rPr>
         <w:t>Integrantes:</w:t>
       </w:r>
@@ -329,7 +327,7 @@
         <w:rPr>
           <w:rFonts w:asciiTheme="minorHAnsi" w:eastAsiaTheme="minorHAnsi" w:hAnsiTheme="minorHAnsi" w:cstheme="minorBidi"/>
           <w:color w:val="auto"/>
-          <w:lang w:val="es-CO" w:eastAsia="en-US"/>
+          <w:lang w:eastAsia="en-US"/>
         </w:rPr>
         <w:t xml:space="preserve"> Andrés Guevara         Código: 1210015066   Porcentaje: 100%</w:t>
       </w:r>
@@ -340,14 +338,14 @@
         <w:rPr>
           <w:rFonts w:asciiTheme="minorHAnsi" w:eastAsiaTheme="minorHAnsi" w:hAnsiTheme="minorHAnsi" w:cstheme="minorBidi"/>
           <w:color w:val="auto"/>
-          <w:lang w:val="es-CO" w:eastAsia="en-US"/>
+          <w:lang w:eastAsia="en-US"/>
         </w:rPr>
       </w:pPr>
       <w:r>
         <w:rPr>
           <w:rFonts w:asciiTheme="minorHAnsi" w:eastAsiaTheme="minorHAnsi" w:hAnsiTheme="minorHAnsi" w:cstheme="minorBidi"/>
           <w:color w:val="auto"/>
-          <w:lang w:val="es-CO" w:eastAsia="en-US"/>
+          <w:lang w:eastAsia="en-US"/>
         </w:rPr>
         <w:t xml:space="preserve">                        Alejandro Daza          Código: 1020011670    Porcentaje: 100%</w:t>
       </w:r>
@@ -358,14 +356,14 @@
         <w:rPr>
           <w:rFonts w:asciiTheme="minorHAnsi" w:eastAsiaTheme="minorHAnsi" w:hAnsiTheme="minorHAnsi" w:cstheme="minorBidi"/>
           <w:color w:val="auto"/>
-          <w:lang w:val="es-CO" w:eastAsia="en-US"/>
+          <w:lang w:eastAsia="en-US"/>
         </w:rPr>
       </w:pPr>
       <w:r>
         <w:rPr>
           <w:rFonts w:asciiTheme="minorHAnsi" w:eastAsiaTheme="minorHAnsi" w:hAnsiTheme="minorHAnsi" w:cstheme="minorBidi"/>
           <w:color w:val="auto"/>
-          <w:lang w:val="es-CO" w:eastAsia="en-US"/>
+          <w:lang w:eastAsia="en-US"/>
         </w:rPr>
         <w:t xml:space="preserve">                        </w:t>
       </w:r>
@@ -374,7 +372,7 @@
         <w:rPr>
           <w:rFonts w:asciiTheme="minorHAnsi" w:eastAsiaTheme="minorHAnsi" w:hAnsiTheme="minorHAnsi" w:cstheme="minorBidi"/>
           <w:color w:val="auto"/>
-          <w:lang w:val="es-CO" w:eastAsia="en-US"/>
+          <w:lang w:eastAsia="en-US"/>
         </w:rPr>
         <w:t>Melissa</w:t>
       </w:r>
@@ -383,7 +381,7 @@
         <w:rPr>
           <w:rFonts w:asciiTheme="minorHAnsi" w:eastAsiaTheme="minorHAnsi" w:hAnsiTheme="minorHAnsi" w:cstheme="minorBidi"/>
           <w:color w:val="auto"/>
-          <w:lang w:val="es-CO" w:eastAsia="en-US"/>
+          <w:lang w:eastAsia="en-US"/>
         </w:rPr>
         <w:t xml:space="preserve"> Gómez          Código: 1410012091    Porcentaje: 100%</w:t>
       </w:r>
@@ -394,14 +392,14 @@
         <w:rPr>
           <w:rFonts w:asciiTheme="minorHAnsi" w:eastAsiaTheme="minorHAnsi" w:hAnsiTheme="minorHAnsi" w:cstheme="minorBidi"/>
           <w:color w:val="auto"/>
-          <w:lang w:val="es-CO" w:eastAsia="en-US"/>
+          <w:lang w:eastAsia="en-US"/>
         </w:rPr>
       </w:pPr>
       <w:r>
         <w:rPr>
           <w:rFonts w:asciiTheme="minorHAnsi" w:eastAsiaTheme="minorHAnsi" w:hAnsiTheme="minorHAnsi" w:cstheme="minorBidi"/>
           <w:color w:val="auto"/>
-          <w:lang w:val="es-CO" w:eastAsia="en-US"/>
+          <w:lang w:eastAsia="en-US"/>
         </w:rPr>
         <w:t xml:space="preserve">                        </w:t>
       </w:r>
@@ -410,7 +408,7 @@
         <w:rPr>
           <w:rFonts w:asciiTheme="minorHAnsi" w:eastAsiaTheme="minorHAnsi" w:hAnsiTheme="minorHAnsi" w:cstheme="minorBidi"/>
           <w:color w:val="auto"/>
-          <w:lang w:val="es-CO" w:eastAsia="en-US"/>
+          <w:lang w:eastAsia="en-US"/>
         </w:rPr>
         <w:t>Richarth</w:t>
       </w:r>
@@ -419,7 +417,7 @@
         <w:rPr>
           <w:rFonts w:asciiTheme="minorHAnsi" w:eastAsiaTheme="minorHAnsi" w:hAnsiTheme="minorHAnsi" w:cstheme="minorBidi"/>
           <w:color w:val="auto"/>
-          <w:lang w:val="es-CO" w:eastAsia="en-US"/>
+          <w:lang w:eastAsia="en-US"/>
         </w:rPr>
         <w:t xml:space="preserve"> Hermes O.  Código: 1010018519    Porcentaje: 100%</w:t>
       </w:r>
@@ -476,7 +474,7 @@
           <w:rFonts w:asciiTheme="minorHAnsi" w:eastAsiaTheme="minorHAnsi" w:hAnsiTheme="minorHAnsi" w:cstheme="minorBidi"/>
           <w:b/>
           <w:color w:val="auto"/>
-          <w:lang w:val="es-CO" w:eastAsia="en-US"/>
+          <w:lang w:eastAsia="en-US"/>
         </w:rPr>
       </w:pPr>
       <w:r>
@@ -484,9 +482,9 @@
           <w:rFonts w:asciiTheme="minorHAnsi" w:eastAsiaTheme="minorHAnsi" w:hAnsiTheme="minorHAnsi" w:cstheme="minorBidi"/>
           <w:b/>
           <w:color w:val="auto"/>
-          <w:lang w:val="es-CO" w:eastAsia="en-US"/>
-        </w:rPr>
-        <w:t>Versión 1.1</w:t>
+          <w:lang w:eastAsia="en-US"/>
+        </w:rPr>
+        <w:t>Versión 1.2</w:t>
       </w:r>
     </w:p>
     <w:p>
@@ -501,7 +499,7 @@
           <w:color w:val="000000"/>
           <w:sz w:val="22"/>
           <w:szCs w:val="22"/>
-          <w:lang w:eastAsia="es-CO"/>
+          <w:lang w:val="es-CO" w:eastAsia="es-CO"/>
         </w:rPr>
         <w:id w:val="-223377016"/>
         <w:docPartObj>
@@ -540,7 +538,6 @@
               <w:rFonts w:eastAsiaTheme="minorEastAsia"/>
               <w:noProof/>
               <w:color w:val="auto"/>
-              <w:lang w:val="es-CO"/>
             </w:rPr>
           </w:pPr>
           <w:r>
@@ -563,7 +560,6 @@
               <w:rFonts w:eastAsiaTheme="minorEastAsia"/>
               <w:noProof/>
               <w:color w:val="auto"/>
-              <w:lang w:val="es-CO"/>
             </w:rPr>
           </w:pPr>
           <w:hyperlink w:anchor="_Toc496998795" w:history="1">
@@ -572,7 +568,7 @@
                 <w:rStyle w:val="Hipervnculo"/>
                 <w:rFonts w:eastAsiaTheme="majorEastAsia"/>
                 <w:noProof/>
-                <w:lang w:val="es-CO" w:eastAsia="en-US"/>
+                <w:lang w:eastAsia="en-US"/>
               </w:rPr>
               <w:t>1.</w:t>
             </w:r>
@@ -581,7 +577,6 @@
                 <w:rFonts w:eastAsiaTheme="minorEastAsia"/>
                 <w:noProof/>
                 <w:color w:val="auto"/>
-                <w:lang w:val="es-CO"/>
               </w:rPr>
               <w:tab/>
             </w:r>
@@ -590,7 +585,7 @@
                 <w:rStyle w:val="Hipervnculo"/>
                 <w:rFonts w:eastAsiaTheme="majorEastAsia"/>
                 <w:noProof/>
-                <w:lang w:val="es-CO" w:eastAsia="en-US"/>
+                <w:lang w:eastAsia="en-US"/>
               </w:rPr>
               <w:t>CONTROL DE VERSION</w:t>
             </w:r>
@@ -654,7 +649,6 @@
               <w:rFonts w:eastAsiaTheme="minorEastAsia"/>
               <w:noProof/>
               <w:color w:val="auto"/>
-              <w:lang w:val="es-CO"/>
             </w:rPr>
           </w:pPr>
           <w:hyperlink w:anchor="_Toc496998796" w:history="1">
@@ -663,7 +657,7 @@
                 <w:rStyle w:val="Hipervnculo"/>
                 <w:rFonts w:eastAsiaTheme="majorEastAsia"/>
                 <w:noProof/>
-                <w:lang w:val="es-CO" w:eastAsia="en-US"/>
+                <w:lang w:eastAsia="en-US"/>
               </w:rPr>
               <w:t>2.</w:t>
             </w:r>
@@ -672,7 +666,6 @@
                 <w:rFonts w:eastAsiaTheme="minorEastAsia"/>
                 <w:noProof/>
                 <w:color w:val="auto"/>
-                <w:lang w:val="es-CO"/>
               </w:rPr>
               <w:tab/>
             </w:r>
@@ -681,7 +674,7 @@
                 <w:rStyle w:val="Hipervnculo"/>
                 <w:rFonts w:eastAsiaTheme="majorEastAsia"/>
                 <w:noProof/>
-                <w:lang w:val="es-CO" w:eastAsia="en-US"/>
+                <w:lang w:eastAsia="en-US"/>
               </w:rPr>
               <w:t>INTRODUCCION</w:t>
             </w:r>
@@ -745,7 +738,6 @@
               <w:rFonts w:eastAsiaTheme="minorEastAsia"/>
               <w:noProof/>
               <w:color w:val="auto"/>
-              <w:lang w:val="es-CO"/>
             </w:rPr>
           </w:pPr>
           <w:hyperlink w:anchor="_Toc496998797" w:history="1">
@@ -754,7 +746,7 @@
                 <w:rStyle w:val="Hipervnculo"/>
                 <w:rFonts w:eastAsiaTheme="majorEastAsia"/>
                 <w:noProof/>
-                <w:lang w:val="es-CO" w:eastAsia="en-US"/>
+                <w:lang w:eastAsia="en-US"/>
               </w:rPr>
               <w:t>2.1.</w:t>
             </w:r>
@@ -763,7 +755,6 @@
                 <w:rFonts w:eastAsiaTheme="minorEastAsia"/>
                 <w:noProof/>
                 <w:color w:val="auto"/>
-                <w:lang w:val="es-CO"/>
               </w:rPr>
               <w:tab/>
             </w:r>
@@ -772,7 +763,7 @@
                 <w:rStyle w:val="Hipervnculo"/>
                 <w:rFonts w:eastAsiaTheme="majorEastAsia"/>
                 <w:noProof/>
-                <w:lang w:val="es-CO" w:eastAsia="en-US"/>
+                <w:lang w:eastAsia="en-US"/>
               </w:rPr>
               <w:t>Propósito</w:t>
             </w:r>
@@ -836,7 +827,6 @@
               <w:rFonts w:eastAsiaTheme="minorEastAsia"/>
               <w:noProof/>
               <w:color w:val="auto"/>
-              <w:lang w:val="es-CO"/>
             </w:rPr>
           </w:pPr>
           <w:hyperlink w:anchor="_Toc496998798" w:history="1">
@@ -845,7 +835,7 @@
                 <w:rStyle w:val="Hipervnculo"/>
                 <w:rFonts w:eastAsiaTheme="majorEastAsia"/>
                 <w:noProof/>
-                <w:lang w:val="es-CO" w:eastAsia="en-US"/>
+                <w:lang w:eastAsia="en-US"/>
               </w:rPr>
               <w:t>2.2.</w:t>
             </w:r>
@@ -854,7 +844,6 @@
                 <w:rFonts w:eastAsiaTheme="minorEastAsia"/>
                 <w:noProof/>
                 <w:color w:val="auto"/>
-                <w:lang w:val="es-CO"/>
               </w:rPr>
               <w:tab/>
             </w:r>
@@ -863,7 +852,7 @@
                 <w:rStyle w:val="Hipervnculo"/>
                 <w:rFonts w:eastAsiaTheme="majorEastAsia"/>
                 <w:noProof/>
-                <w:lang w:val="es-CO" w:eastAsia="en-US"/>
+                <w:lang w:eastAsia="en-US"/>
               </w:rPr>
               <w:t>Alcance</w:t>
             </w:r>
@@ -927,7 +916,6 @@
               <w:rFonts w:eastAsiaTheme="minorEastAsia"/>
               <w:noProof/>
               <w:color w:val="auto"/>
-              <w:lang w:val="es-CO"/>
             </w:rPr>
           </w:pPr>
           <w:hyperlink w:anchor="_Toc496998799" w:history="1">
@@ -936,7 +924,7 @@
                 <w:rStyle w:val="Hipervnculo"/>
                 <w:rFonts w:eastAsiaTheme="majorEastAsia"/>
                 <w:noProof/>
-                <w:lang w:val="es-CO" w:eastAsia="en-US"/>
+                <w:lang w:eastAsia="en-US"/>
               </w:rPr>
               <w:t>2.3.</w:t>
             </w:r>
@@ -945,7 +933,6 @@
                 <w:rFonts w:eastAsiaTheme="minorEastAsia"/>
                 <w:noProof/>
                 <w:color w:val="auto"/>
-                <w:lang w:val="es-CO"/>
               </w:rPr>
               <w:tab/>
             </w:r>
@@ -954,7 +941,7 @@
                 <w:rStyle w:val="Hipervnculo"/>
                 <w:rFonts w:eastAsiaTheme="majorEastAsia"/>
                 <w:noProof/>
-                <w:lang w:val="es-CO" w:eastAsia="en-US"/>
+                <w:lang w:eastAsia="en-US"/>
               </w:rPr>
               <w:t>Resumen</w:t>
             </w:r>
@@ -1018,7 +1005,6 @@
               <w:rFonts w:eastAsiaTheme="minorEastAsia"/>
               <w:noProof/>
               <w:color w:val="auto"/>
-              <w:lang w:val="es-CO"/>
             </w:rPr>
           </w:pPr>
           <w:hyperlink w:anchor="_Toc496998800" w:history="1">
@@ -1027,7 +1013,7 @@
                 <w:rStyle w:val="Hipervnculo"/>
                 <w:rFonts w:eastAsiaTheme="majorEastAsia"/>
                 <w:noProof/>
-                <w:lang w:val="es-CO" w:eastAsia="en-US"/>
+                <w:lang w:eastAsia="en-US"/>
               </w:rPr>
               <w:t>3.</w:t>
             </w:r>
@@ -1036,7 +1022,6 @@
                 <w:rFonts w:eastAsiaTheme="minorEastAsia"/>
                 <w:noProof/>
                 <w:color w:val="auto"/>
-                <w:lang w:val="es-CO"/>
               </w:rPr>
               <w:tab/>
             </w:r>
@@ -1045,7 +1030,7 @@
                 <w:rStyle w:val="Hipervnculo"/>
                 <w:rFonts w:eastAsiaTheme="majorEastAsia"/>
                 <w:noProof/>
-                <w:lang w:val="es-CO" w:eastAsia="en-US"/>
+                <w:lang w:eastAsia="en-US"/>
               </w:rPr>
               <w:t>VISTA GENERAL DEL PROYECTO</w:t>
             </w:r>
@@ -1109,7 +1094,6 @@
               <w:rFonts w:eastAsiaTheme="minorEastAsia"/>
               <w:noProof/>
               <w:color w:val="auto"/>
-              <w:lang w:val="es-CO"/>
             </w:rPr>
           </w:pPr>
           <w:hyperlink w:anchor="_Toc496998801" w:history="1">
@@ -1118,7 +1102,7 @@
                 <w:rStyle w:val="Hipervnculo"/>
                 <w:rFonts w:eastAsiaTheme="majorEastAsia"/>
                 <w:noProof/>
-                <w:lang w:val="es-CO" w:eastAsia="en-US"/>
+                <w:lang w:eastAsia="en-US"/>
               </w:rPr>
               <w:t>3.1.</w:t>
             </w:r>
@@ -1127,7 +1111,6 @@
                 <w:rFonts w:eastAsiaTheme="minorEastAsia"/>
                 <w:noProof/>
                 <w:color w:val="auto"/>
-                <w:lang w:val="es-CO"/>
               </w:rPr>
               <w:tab/>
             </w:r>
@@ -1136,7 +1119,7 @@
                 <w:rStyle w:val="Hipervnculo"/>
                 <w:rFonts w:eastAsiaTheme="majorEastAsia"/>
                 <w:noProof/>
-                <w:lang w:val="es-CO" w:eastAsia="en-US"/>
+                <w:lang w:eastAsia="en-US"/>
               </w:rPr>
               <w:t>Propósito, Alcance y Objetivos</w:t>
             </w:r>
@@ -1200,7 +1183,6 @@
               <w:rFonts w:eastAsiaTheme="minorEastAsia"/>
               <w:noProof/>
               <w:color w:val="auto"/>
-              <w:lang w:val="es-CO"/>
             </w:rPr>
           </w:pPr>
           <w:hyperlink w:anchor="_Toc496998802" w:history="1">
@@ -1209,7 +1191,7 @@
                 <w:rStyle w:val="Hipervnculo"/>
                 <w:rFonts w:eastAsiaTheme="majorEastAsia"/>
                 <w:noProof/>
-                <w:lang w:val="es-CO" w:eastAsia="en-US"/>
+                <w:lang w:eastAsia="en-US"/>
               </w:rPr>
               <w:t>3.2.</w:t>
             </w:r>
@@ -1218,7 +1200,6 @@
                 <w:rFonts w:eastAsiaTheme="minorEastAsia"/>
                 <w:noProof/>
                 <w:color w:val="auto"/>
-                <w:lang w:val="es-CO"/>
               </w:rPr>
               <w:tab/>
             </w:r>
@@ -1227,7 +1208,7 @@
                 <w:rStyle w:val="Hipervnculo"/>
                 <w:rFonts w:eastAsiaTheme="majorEastAsia"/>
                 <w:noProof/>
-                <w:lang w:val="es-CO" w:eastAsia="en-US"/>
+                <w:lang w:eastAsia="en-US"/>
               </w:rPr>
               <w:t>Suposiciones y Restricciones</w:t>
             </w:r>
@@ -1291,7 +1272,6 @@
               <w:rFonts w:eastAsiaTheme="minorEastAsia"/>
               <w:noProof/>
               <w:color w:val="auto"/>
-              <w:lang w:val="es-CO"/>
             </w:rPr>
           </w:pPr>
           <w:hyperlink w:anchor="_Toc496998803" w:history="1">
@@ -1300,7 +1280,7 @@
                 <w:rStyle w:val="Hipervnculo"/>
                 <w:rFonts w:eastAsiaTheme="majorEastAsia"/>
                 <w:noProof/>
-                <w:lang w:val="es-CO" w:eastAsia="en-US"/>
+                <w:lang w:eastAsia="en-US"/>
               </w:rPr>
               <w:t>3.3.</w:t>
             </w:r>
@@ -1309,7 +1289,6 @@
                 <w:rFonts w:eastAsiaTheme="minorEastAsia"/>
                 <w:noProof/>
                 <w:color w:val="auto"/>
-                <w:lang w:val="es-CO"/>
               </w:rPr>
               <w:tab/>
             </w:r>
@@ -1318,7 +1297,7 @@
                 <w:rStyle w:val="Hipervnculo"/>
                 <w:rFonts w:eastAsiaTheme="majorEastAsia"/>
                 <w:noProof/>
-                <w:lang w:val="es-CO" w:eastAsia="en-US"/>
+                <w:lang w:eastAsia="en-US"/>
               </w:rPr>
               <w:t>Entregables del proyecto</w:t>
             </w:r>
@@ -1382,7 +1361,6 @@
               <w:rFonts w:eastAsiaTheme="minorEastAsia"/>
               <w:noProof/>
               <w:color w:val="auto"/>
-              <w:lang w:val="es-CO"/>
             </w:rPr>
           </w:pPr>
           <w:hyperlink w:anchor="_Toc496998804" w:history="1">
@@ -1391,7 +1369,7 @@
                 <w:rStyle w:val="Hipervnculo"/>
                 <w:rFonts w:eastAsiaTheme="majorEastAsia"/>
                 <w:noProof/>
-                <w:lang w:val="es-CO" w:eastAsia="en-US"/>
+                <w:lang w:eastAsia="en-US"/>
               </w:rPr>
               <w:t>3.4.</w:t>
             </w:r>
@@ -1400,7 +1378,6 @@
                 <w:rFonts w:eastAsiaTheme="minorEastAsia"/>
                 <w:noProof/>
                 <w:color w:val="auto"/>
-                <w:lang w:val="es-CO"/>
               </w:rPr>
               <w:tab/>
             </w:r>
@@ -1409,7 +1386,7 @@
                 <w:rStyle w:val="Hipervnculo"/>
                 <w:rFonts w:eastAsiaTheme="majorEastAsia"/>
                 <w:noProof/>
-                <w:lang w:val="es-CO" w:eastAsia="en-US"/>
+                <w:lang w:eastAsia="en-US"/>
               </w:rPr>
               <w:t>Evolución del Plan de Desarrollo del Software</w:t>
             </w:r>
@@ -1473,7 +1450,6 @@
               <w:rFonts w:eastAsiaTheme="minorEastAsia"/>
               <w:noProof/>
               <w:color w:val="auto"/>
-              <w:lang w:val="es-CO"/>
             </w:rPr>
           </w:pPr>
           <w:hyperlink w:anchor="_Toc496998805" w:history="1">
@@ -1482,7 +1458,7 @@
                 <w:rStyle w:val="Hipervnculo"/>
                 <w:rFonts w:eastAsiaTheme="majorEastAsia"/>
                 <w:noProof/>
-                <w:lang w:val="es-CO" w:eastAsia="en-US"/>
+                <w:lang w:eastAsia="en-US"/>
               </w:rPr>
               <w:t>4.</w:t>
             </w:r>
@@ -1491,7 +1467,6 @@
                 <w:rFonts w:eastAsiaTheme="minorEastAsia"/>
                 <w:noProof/>
                 <w:color w:val="auto"/>
-                <w:lang w:val="es-CO"/>
               </w:rPr>
               <w:tab/>
             </w:r>
@@ -1500,7 +1475,7 @@
                 <w:rStyle w:val="Hipervnculo"/>
                 <w:rFonts w:eastAsiaTheme="majorEastAsia"/>
                 <w:noProof/>
-                <w:lang w:val="es-CO" w:eastAsia="en-US"/>
+                <w:lang w:eastAsia="en-US"/>
               </w:rPr>
               <w:t>ORGANIZACIÓN DEL PROYECTO</w:t>
             </w:r>
@@ -1564,7 +1539,6 @@
               <w:rFonts w:eastAsiaTheme="minorEastAsia"/>
               <w:noProof/>
               <w:color w:val="auto"/>
-              <w:lang w:val="es-CO"/>
             </w:rPr>
           </w:pPr>
           <w:hyperlink w:anchor="_Toc496998806" w:history="1">
@@ -1573,7 +1547,7 @@
                 <w:rStyle w:val="Hipervnculo"/>
                 <w:rFonts w:eastAsiaTheme="majorEastAsia"/>
                 <w:noProof/>
-                <w:lang w:val="es-CO" w:eastAsia="en-US"/>
+                <w:lang w:eastAsia="en-US"/>
               </w:rPr>
               <w:t>4.1.</w:t>
             </w:r>
@@ -1582,7 +1556,6 @@
                 <w:rFonts w:eastAsiaTheme="minorEastAsia"/>
                 <w:noProof/>
                 <w:color w:val="auto"/>
-                <w:lang w:val="es-CO"/>
               </w:rPr>
               <w:tab/>
             </w:r>
@@ -1591,7 +1564,7 @@
                 <w:rStyle w:val="Hipervnculo"/>
                 <w:rFonts w:eastAsiaTheme="majorEastAsia"/>
                 <w:noProof/>
-                <w:lang w:val="es-CO" w:eastAsia="en-US"/>
+                <w:lang w:eastAsia="en-US"/>
               </w:rPr>
               <w:t>Participantes en el Proyecto</w:t>
             </w:r>
@@ -1655,7 +1628,6 @@
               <w:rFonts w:eastAsiaTheme="minorEastAsia"/>
               <w:noProof/>
               <w:color w:val="auto"/>
-              <w:lang w:val="es-CO"/>
             </w:rPr>
           </w:pPr>
           <w:hyperlink w:anchor="_Toc496998807" w:history="1">
@@ -1664,7 +1636,7 @@
                 <w:rStyle w:val="Hipervnculo"/>
                 <w:rFonts w:eastAsiaTheme="majorEastAsia"/>
                 <w:noProof/>
-                <w:lang w:val="es-CO" w:eastAsia="en-US"/>
+                <w:lang w:eastAsia="en-US"/>
               </w:rPr>
               <w:t>4.2.</w:t>
             </w:r>
@@ -1673,7 +1645,6 @@
                 <w:rFonts w:eastAsiaTheme="minorEastAsia"/>
                 <w:noProof/>
                 <w:color w:val="auto"/>
-                <w:lang w:val="es-CO"/>
               </w:rPr>
               <w:tab/>
             </w:r>
@@ -1682,7 +1653,7 @@
                 <w:rStyle w:val="Hipervnculo"/>
                 <w:rFonts w:eastAsiaTheme="majorEastAsia"/>
                 <w:noProof/>
-                <w:lang w:val="es-CO" w:eastAsia="en-US"/>
+                <w:lang w:eastAsia="en-US"/>
               </w:rPr>
               <w:t>Interfaces Externas 10</w:t>
             </w:r>
@@ -1746,7 +1717,6 @@
               <w:rFonts w:eastAsiaTheme="minorEastAsia"/>
               <w:noProof/>
               <w:color w:val="auto"/>
-              <w:lang w:val="es-CO"/>
             </w:rPr>
           </w:pPr>
           <w:hyperlink w:anchor="_Toc496998808" w:history="1">
@@ -1755,7 +1725,7 @@
                 <w:rStyle w:val="Hipervnculo"/>
                 <w:rFonts w:eastAsiaTheme="majorEastAsia"/>
                 <w:noProof/>
-                <w:lang w:val="es-CO" w:eastAsia="en-US"/>
+                <w:lang w:eastAsia="en-US"/>
               </w:rPr>
               <w:t>4.3.</w:t>
             </w:r>
@@ -1764,7 +1734,6 @@
                 <w:rFonts w:eastAsiaTheme="minorEastAsia"/>
                 <w:noProof/>
                 <w:color w:val="auto"/>
-                <w:lang w:val="es-CO"/>
               </w:rPr>
               <w:tab/>
             </w:r>
@@ -1773,7 +1742,7 @@
                 <w:rStyle w:val="Hipervnculo"/>
                 <w:rFonts w:eastAsiaTheme="majorEastAsia"/>
                 <w:noProof/>
-                <w:lang w:val="es-CO" w:eastAsia="en-US"/>
+                <w:lang w:eastAsia="en-US"/>
               </w:rPr>
               <w:t>3.3 Roles y Responsabilidades 10</w:t>
             </w:r>
@@ -1837,7 +1806,6 @@
               <w:rFonts w:eastAsiaTheme="minorEastAsia"/>
               <w:noProof/>
               <w:color w:val="auto"/>
-              <w:lang w:val="es-CO"/>
             </w:rPr>
           </w:pPr>
           <w:hyperlink w:anchor="_Toc496998809" w:history="1">
@@ -1846,7 +1814,7 @@
                 <w:rStyle w:val="Hipervnculo"/>
                 <w:rFonts w:eastAsiaTheme="majorEastAsia"/>
                 <w:noProof/>
-                <w:lang w:val="es-CO" w:eastAsia="en-US"/>
+                <w:lang w:eastAsia="en-US"/>
               </w:rPr>
               <w:t>5.</w:t>
             </w:r>
@@ -1855,7 +1823,6 @@
                 <w:rFonts w:eastAsiaTheme="minorEastAsia"/>
                 <w:noProof/>
                 <w:color w:val="auto"/>
-                <w:lang w:val="es-CO"/>
               </w:rPr>
               <w:tab/>
             </w:r>
@@ -1864,7 +1831,7 @@
                 <w:rStyle w:val="Hipervnculo"/>
                 <w:rFonts w:eastAsiaTheme="majorEastAsia"/>
                 <w:noProof/>
-                <w:lang w:val="es-CO" w:eastAsia="en-US"/>
+                <w:lang w:eastAsia="en-US"/>
               </w:rPr>
               <w:t>GESTION DEL PROCESO</w:t>
             </w:r>
@@ -1928,7 +1895,6 @@
               <w:rFonts w:eastAsiaTheme="minorEastAsia"/>
               <w:noProof/>
               <w:color w:val="auto"/>
-              <w:lang w:val="es-CO"/>
             </w:rPr>
           </w:pPr>
           <w:hyperlink w:anchor="_Toc496998810" w:history="1">
@@ -1937,7 +1903,7 @@
                 <w:rStyle w:val="Hipervnculo"/>
                 <w:rFonts w:eastAsiaTheme="majorEastAsia"/>
                 <w:noProof/>
-                <w:lang w:val="es-CO" w:eastAsia="en-US"/>
+                <w:lang w:eastAsia="en-US"/>
               </w:rPr>
               <w:t>5.1.</w:t>
             </w:r>
@@ -1946,7 +1912,6 @@
                 <w:rFonts w:eastAsiaTheme="minorEastAsia"/>
                 <w:noProof/>
                 <w:color w:val="auto"/>
-                <w:lang w:val="es-CO"/>
               </w:rPr>
               <w:tab/>
             </w:r>
@@ -1955,7 +1920,7 @@
                 <w:rStyle w:val="Hipervnculo"/>
                 <w:rFonts w:eastAsiaTheme="majorEastAsia"/>
                 <w:noProof/>
-                <w:lang w:val="es-CO" w:eastAsia="en-US"/>
+                <w:lang w:eastAsia="en-US"/>
               </w:rPr>
               <w:t>Estimación del Proyecto</w:t>
             </w:r>
@@ -2019,7 +1984,6 @@
               <w:rFonts w:eastAsiaTheme="minorEastAsia"/>
               <w:noProof/>
               <w:color w:val="auto"/>
-              <w:lang w:val="es-CO"/>
             </w:rPr>
           </w:pPr>
           <w:hyperlink w:anchor="_Toc496998811" w:history="1">
@@ -2028,7 +1992,7 @@
                 <w:rStyle w:val="Hipervnculo"/>
                 <w:rFonts w:eastAsiaTheme="majorEastAsia"/>
                 <w:noProof/>
-                <w:lang w:val="es-CO" w:eastAsia="en-US"/>
+                <w:lang w:eastAsia="en-US"/>
               </w:rPr>
               <w:t>5.2.</w:t>
             </w:r>
@@ -2037,7 +2001,6 @@
                 <w:rFonts w:eastAsiaTheme="minorEastAsia"/>
                 <w:noProof/>
                 <w:color w:val="auto"/>
-                <w:lang w:val="es-CO"/>
               </w:rPr>
               <w:tab/>
             </w:r>
@@ -2046,7 +2009,7 @@
                 <w:rStyle w:val="Hipervnculo"/>
                 <w:rFonts w:eastAsiaTheme="majorEastAsia"/>
                 <w:noProof/>
-                <w:lang w:val="es-CO" w:eastAsia="en-US"/>
+                <w:lang w:eastAsia="en-US"/>
               </w:rPr>
               <w:t>Plan del Proyecto</w:t>
             </w:r>
@@ -2110,7 +2073,6 @@
               <w:rFonts w:eastAsiaTheme="minorEastAsia"/>
               <w:noProof/>
               <w:color w:val="auto"/>
-              <w:lang w:val="es-CO"/>
             </w:rPr>
           </w:pPr>
           <w:hyperlink w:anchor="_Toc496998812" w:history="1">
@@ -2119,7 +2081,7 @@
                 <w:rStyle w:val="Hipervnculo"/>
                 <w:rFonts w:eastAsiaTheme="majorEastAsia"/>
                 <w:noProof/>
-                <w:lang w:val="es-CO" w:eastAsia="en-US"/>
+                <w:lang w:eastAsia="en-US"/>
               </w:rPr>
               <w:t>5.2.1.</w:t>
             </w:r>
@@ -2128,7 +2090,6 @@
                 <w:rFonts w:eastAsiaTheme="minorEastAsia"/>
                 <w:noProof/>
                 <w:color w:val="auto"/>
-                <w:lang w:val="es-CO"/>
               </w:rPr>
               <w:tab/>
             </w:r>
@@ -2137,7 +2098,7 @@
                 <w:rStyle w:val="Hipervnculo"/>
                 <w:rFonts w:eastAsiaTheme="majorEastAsia"/>
                 <w:noProof/>
-                <w:lang w:val="es-CO" w:eastAsia="en-US"/>
+                <w:lang w:eastAsia="en-US"/>
               </w:rPr>
               <w:t>Plan de Sprint</w:t>
             </w:r>
@@ -2201,7 +2162,6 @@
               <w:rFonts w:eastAsiaTheme="minorEastAsia"/>
               <w:noProof/>
               <w:color w:val="auto"/>
-              <w:lang w:val="es-CO"/>
             </w:rPr>
           </w:pPr>
           <w:hyperlink w:anchor="_Toc496998813" w:history="1">
@@ -2210,7 +2170,7 @@
                 <w:rStyle w:val="Hipervnculo"/>
                 <w:rFonts w:eastAsiaTheme="majorEastAsia"/>
                 <w:noProof/>
-                <w:lang w:val="es-CO" w:eastAsia="en-US"/>
+                <w:lang w:eastAsia="en-US"/>
               </w:rPr>
               <w:t>5.2.2.</w:t>
             </w:r>
@@ -2219,7 +2179,6 @@
                 <w:rFonts w:eastAsiaTheme="minorEastAsia"/>
                 <w:noProof/>
                 <w:color w:val="auto"/>
-                <w:lang w:val="es-CO"/>
               </w:rPr>
               <w:tab/>
             </w:r>
@@ -2228,7 +2187,7 @@
                 <w:rStyle w:val="Hipervnculo"/>
                 <w:rFonts w:eastAsiaTheme="majorEastAsia"/>
                 <w:noProof/>
-                <w:lang w:val="es-CO" w:eastAsia="en-US"/>
+                <w:lang w:eastAsia="en-US"/>
               </w:rPr>
               <w:t>Calendario del Proyecto</w:t>
             </w:r>
@@ -2292,7 +2251,6 @@
               <w:rFonts w:eastAsiaTheme="minorEastAsia"/>
               <w:noProof/>
               <w:color w:val="auto"/>
-              <w:lang w:val="es-CO"/>
             </w:rPr>
           </w:pPr>
           <w:hyperlink w:anchor="_Toc496998814" w:history="1">
@@ -2301,7 +2259,7 @@
                 <w:rStyle w:val="Hipervnculo"/>
                 <w:rFonts w:eastAsiaTheme="majorEastAsia"/>
                 <w:noProof/>
-                <w:lang w:val="es-CO" w:eastAsia="en-US"/>
+                <w:lang w:eastAsia="en-US"/>
               </w:rPr>
               <w:t>5.3.</w:t>
             </w:r>
@@ -2310,7 +2268,6 @@
                 <w:rFonts w:eastAsiaTheme="minorEastAsia"/>
                 <w:noProof/>
                 <w:color w:val="auto"/>
-                <w:lang w:val="es-CO"/>
               </w:rPr>
               <w:tab/>
             </w:r>
@@ -2319,7 +2276,7 @@
                 <w:rStyle w:val="Hipervnculo"/>
                 <w:rFonts w:eastAsiaTheme="majorEastAsia"/>
                 <w:noProof/>
-                <w:lang w:val="es-CO" w:eastAsia="en-US"/>
+                <w:lang w:eastAsia="en-US"/>
               </w:rPr>
               <w:t>Seguimiento y Control del Proyecto</w:t>
             </w:r>
@@ -2383,7 +2340,6 @@
               <w:rFonts w:eastAsiaTheme="minorEastAsia"/>
               <w:noProof/>
               <w:color w:val="auto"/>
-              <w:lang w:val="es-CO"/>
             </w:rPr>
           </w:pPr>
           <w:hyperlink w:anchor="_Toc496998815" w:history="1">
@@ -2392,7 +2348,7 @@
                 <w:rStyle w:val="Hipervnculo"/>
                 <w:rFonts w:eastAsiaTheme="majorEastAsia"/>
                 <w:noProof/>
-                <w:lang w:val="es-CO" w:eastAsia="en-US"/>
+                <w:lang w:eastAsia="en-US"/>
               </w:rPr>
               <w:t>5.3.1.</w:t>
             </w:r>
@@ -2401,7 +2357,6 @@
                 <w:rFonts w:eastAsiaTheme="minorEastAsia"/>
                 <w:noProof/>
                 <w:color w:val="auto"/>
-                <w:lang w:val="es-CO"/>
               </w:rPr>
               <w:tab/>
             </w:r>
@@ -2410,7 +2365,7 @@
                 <w:rStyle w:val="Hipervnculo"/>
                 <w:rFonts w:eastAsiaTheme="majorEastAsia"/>
                 <w:noProof/>
-                <w:lang w:val="es-CO" w:eastAsia="en-US"/>
+                <w:lang w:eastAsia="en-US"/>
               </w:rPr>
               <w:t>Gestión de Requisitos</w:t>
             </w:r>
@@ -2474,7 +2429,6 @@
               <w:rFonts w:eastAsiaTheme="minorEastAsia"/>
               <w:noProof/>
               <w:color w:val="auto"/>
-              <w:lang w:val="es-CO"/>
             </w:rPr>
           </w:pPr>
           <w:hyperlink w:anchor="_Toc496998816" w:history="1">
@@ -2483,7 +2437,7 @@
                 <w:rStyle w:val="Hipervnculo"/>
                 <w:rFonts w:eastAsiaTheme="majorEastAsia"/>
                 <w:noProof/>
-                <w:lang w:val="es-CO" w:eastAsia="en-US"/>
+                <w:lang w:eastAsia="en-US"/>
               </w:rPr>
               <w:t>5.3.2.</w:t>
             </w:r>
@@ -2492,7 +2446,6 @@
                 <w:rFonts w:eastAsiaTheme="minorEastAsia"/>
                 <w:noProof/>
                 <w:color w:val="auto"/>
-                <w:lang w:val="es-CO"/>
               </w:rPr>
               <w:tab/>
             </w:r>
@@ -2501,7 +2454,7 @@
                 <w:rStyle w:val="Hipervnculo"/>
                 <w:rFonts w:eastAsiaTheme="majorEastAsia"/>
                 <w:noProof/>
-                <w:lang w:val="es-CO" w:eastAsia="en-US"/>
+                <w:lang w:eastAsia="en-US"/>
               </w:rPr>
               <w:t>Control de Plazos</w:t>
             </w:r>
@@ -2565,7 +2518,6 @@
               <w:rFonts w:eastAsiaTheme="minorEastAsia"/>
               <w:noProof/>
               <w:color w:val="auto"/>
-              <w:lang w:val="es-CO"/>
             </w:rPr>
           </w:pPr>
           <w:hyperlink w:anchor="_Toc496998817" w:history="1">
@@ -2574,7 +2526,7 @@
                 <w:rStyle w:val="Hipervnculo"/>
                 <w:rFonts w:eastAsiaTheme="majorEastAsia"/>
                 <w:noProof/>
-                <w:lang w:val="es-CO" w:eastAsia="en-US"/>
+                <w:lang w:eastAsia="en-US"/>
               </w:rPr>
               <w:t>5.3.3.</w:t>
             </w:r>
@@ -2583,7 +2535,6 @@
                 <w:rFonts w:eastAsiaTheme="minorEastAsia"/>
                 <w:noProof/>
                 <w:color w:val="auto"/>
-                <w:lang w:val="es-CO"/>
               </w:rPr>
               <w:tab/>
             </w:r>
@@ -2592,7 +2543,7 @@
                 <w:rStyle w:val="Hipervnculo"/>
                 <w:rFonts w:eastAsiaTheme="majorEastAsia"/>
                 <w:noProof/>
-                <w:lang w:val="es-CO" w:eastAsia="en-US"/>
+                <w:lang w:eastAsia="en-US"/>
               </w:rPr>
               <w:t>Control de Calidad</w:t>
             </w:r>
@@ -2659,7 +2610,7 @@
                 <w:rStyle w:val="Hipervnculo"/>
                 <w:rFonts w:eastAsiaTheme="majorEastAsia"/>
                 <w:noProof/>
-                <w:lang w:val="es-CO" w:eastAsia="en-US"/>
+                <w:lang w:eastAsia="en-US"/>
               </w:rPr>
               <w:t>5.3.4.</w:t>
             </w:r>
@@ -2668,7 +2619,6 @@
                 <w:rFonts w:eastAsiaTheme="minorEastAsia"/>
                 <w:noProof/>
                 <w:color w:val="auto"/>
-                <w:lang w:val="es-CO"/>
               </w:rPr>
               <w:tab/>
             </w:r>
@@ -2677,7 +2627,7 @@
                 <w:rStyle w:val="Hipervnculo"/>
                 <w:rFonts w:eastAsiaTheme="majorEastAsia"/>
                 <w:noProof/>
-                <w:lang w:val="es-CO" w:eastAsia="en-US"/>
+                <w:lang w:eastAsia="en-US"/>
               </w:rPr>
               <w:t>Gestión de Riesgos</w:t>
             </w:r>
@@ -2800,7 +2750,6 @@
           <w:rFonts w:asciiTheme="minorHAnsi" w:eastAsiaTheme="minorEastAsia" w:hAnsiTheme="minorHAnsi" w:cstheme="minorBidi"/>
           <w:noProof/>
           <w:color w:val="auto"/>
-          <w:lang w:val="es-CO"/>
         </w:rPr>
       </w:pPr>
       <w:r>
@@ -2949,7 +2898,6 @@
           <w:rFonts w:asciiTheme="minorHAnsi" w:eastAsiaTheme="minorEastAsia" w:hAnsiTheme="minorHAnsi" w:cstheme="minorBidi"/>
           <w:noProof/>
           <w:color w:val="auto"/>
-          <w:lang w:val="es-CO"/>
         </w:rPr>
       </w:pPr>
       <w:r>
@@ -3042,7 +2990,6 @@
           <w:rFonts w:asciiTheme="minorHAnsi" w:eastAsiaTheme="minorEastAsia" w:hAnsiTheme="minorHAnsi" w:cstheme="minorBidi"/>
           <w:noProof/>
           <w:color w:val="auto"/>
-          <w:lang w:val="es-CO"/>
         </w:rPr>
       </w:pPr>
       <w:hyperlink w:anchor="_Toc496998378" w:history="1">
@@ -3115,7 +3062,6 @@
           <w:rFonts w:asciiTheme="minorHAnsi" w:eastAsiaTheme="minorEastAsia" w:hAnsiTheme="minorHAnsi" w:cstheme="minorBidi"/>
           <w:noProof/>
           <w:color w:val="auto"/>
-          <w:lang w:val="es-CO"/>
         </w:rPr>
       </w:pPr>
       <w:hyperlink w:anchor="_Toc496998379" w:history="1">
@@ -3186,7 +3132,6 @@
           <w:rFonts w:asciiTheme="minorHAnsi" w:eastAsiaTheme="minorEastAsia" w:hAnsiTheme="minorHAnsi" w:cstheme="minorBidi"/>
           <w:noProof/>
           <w:color w:val="auto"/>
-          <w:lang w:val="es-CO"/>
         </w:rPr>
       </w:pPr>
       <w:hyperlink w:anchor="_Toc496998380" w:history="1">
@@ -3257,7 +3202,6 @@
           <w:rFonts w:asciiTheme="minorHAnsi" w:eastAsiaTheme="minorEastAsia" w:hAnsiTheme="minorHAnsi" w:cstheme="minorBidi"/>
           <w:noProof/>
           <w:color w:val="auto"/>
-          <w:lang w:val="es-CO"/>
         </w:rPr>
       </w:pPr>
       <w:hyperlink w:anchor="_Toc496998381" w:history="1">
@@ -3328,7 +3272,6 @@
           <w:rFonts w:asciiTheme="minorHAnsi" w:eastAsiaTheme="minorEastAsia" w:hAnsiTheme="minorHAnsi" w:cstheme="minorBidi"/>
           <w:noProof/>
           <w:color w:val="auto"/>
-          <w:lang w:val="es-CO"/>
         </w:rPr>
       </w:pPr>
       <w:hyperlink w:anchor="_Toc496998382" w:history="1">
@@ -3399,7 +3342,6 @@
           <w:rFonts w:asciiTheme="minorHAnsi" w:eastAsiaTheme="minorEastAsia" w:hAnsiTheme="minorHAnsi" w:cstheme="minorBidi"/>
           <w:noProof/>
           <w:color w:val="auto"/>
-          <w:lang w:val="es-CO"/>
         </w:rPr>
       </w:pPr>
       <w:hyperlink w:anchor="_Toc496998383" w:history="1">
@@ -3470,7 +3412,6 @@
           <w:rFonts w:asciiTheme="minorHAnsi" w:eastAsiaTheme="minorEastAsia" w:hAnsiTheme="minorHAnsi" w:cstheme="minorBidi"/>
           <w:noProof/>
           <w:color w:val="auto"/>
-          <w:lang w:val="es-CO"/>
         </w:rPr>
       </w:pPr>
       <w:hyperlink w:anchor="_Toc496998384" w:history="1">
@@ -3541,7 +3482,6 @@
           <w:rFonts w:asciiTheme="minorHAnsi" w:eastAsiaTheme="minorEastAsia" w:hAnsiTheme="minorHAnsi" w:cstheme="minorBidi"/>
           <w:noProof/>
           <w:color w:val="auto"/>
-          <w:lang w:val="es-CO"/>
         </w:rPr>
       </w:pPr>
       <w:hyperlink w:anchor="_Toc496998385" w:history="1">
@@ -3612,7 +3552,6 @@
           <w:rFonts w:asciiTheme="minorHAnsi" w:eastAsiaTheme="minorEastAsia" w:hAnsiTheme="minorHAnsi" w:cstheme="minorBidi"/>
           <w:noProof/>
           <w:color w:val="auto"/>
-          <w:lang w:val="es-CO"/>
         </w:rPr>
       </w:pPr>
       <w:hyperlink w:anchor="_Toc496998386" w:history="1">
@@ -3683,7 +3622,6 @@
           <w:rFonts w:asciiTheme="minorHAnsi" w:eastAsiaTheme="minorEastAsia" w:hAnsiTheme="minorHAnsi" w:cstheme="minorBidi"/>
           <w:noProof/>
           <w:color w:val="auto"/>
-          <w:lang w:val="es-CO"/>
         </w:rPr>
       </w:pPr>
       <w:hyperlink w:anchor="_Toc496998387" w:history="1">
@@ -3752,7 +3690,7 @@
       </w:pPr>
       <w:r>
         <w:rPr>
-          <w:lang w:val="es-CO" w:eastAsia="en-US"/>
+          <w:lang w:eastAsia="en-US"/>
         </w:rPr>
         <w:fldChar w:fldCharType="end"/>
       </w:r>
@@ -4037,7 +3975,7 @@
           <w:color w:val="auto"/>
           <w:sz w:val="28"/>
           <w:szCs w:val="28"/>
-          <w:lang w:val="es-CO" w:eastAsia="en-US"/>
+          <w:lang w:eastAsia="en-US"/>
         </w:rPr>
       </w:pPr>
       <w:bookmarkStart w:id="3" w:name="_Toc496998795"/>
@@ -4048,7 +3986,7 @@
           <w:color w:val="auto"/>
           <w:sz w:val="28"/>
           <w:szCs w:val="28"/>
-          <w:lang w:val="es-CO" w:eastAsia="en-US"/>
+          <w:lang w:eastAsia="en-US"/>
         </w:rPr>
         <w:lastRenderedPageBreak/>
         <w:t>CONTROL DE VERSION</w:t>
@@ -4606,23 +4544,221 @@
           </w:p>
         </w:tc>
       </w:tr>
+      <w:tr>
+        <w:tc>
+          <w:tcPr>
+            <w:tcW w:w="1070" w:type="dxa"/>
+          </w:tcPr>
+          <w:p>
+            <w:pPr>
+              <w:pBdr>
+                <w:top w:val="none" w:sz="0" w:space="0" w:color="auto"/>
+                <w:left w:val="none" w:sz="0" w:space="0" w:color="auto"/>
+                <w:bottom w:val="none" w:sz="0" w:space="0" w:color="auto"/>
+                <w:right w:val="none" w:sz="0" w:space="0" w:color="auto"/>
+                <w:between w:val="none" w:sz="0" w:space="0" w:color="auto"/>
+              </w:pBdr>
+              <w:jc w:val="center"/>
+              <w:rPr>
+                <w:rFonts w:ascii="Arial" w:eastAsia="Liberation Serif" w:hAnsi="Arial" w:cs="Arial"/>
+              </w:rPr>
+            </w:pPr>
+            <w:r>
+              <w:rPr>
+                <w:rFonts w:ascii="Arial" w:eastAsia="Liberation Serif" w:hAnsi="Arial" w:cs="Arial"/>
+              </w:rPr>
+              <w:t>1.2</w:t>
+            </w:r>
+          </w:p>
+        </w:tc>
+        <w:tc>
+          <w:tcPr>
+            <w:tcW w:w="1491" w:type="dxa"/>
+          </w:tcPr>
+          <w:p>
+            <w:pPr>
+              <w:pBdr>
+                <w:top w:val="none" w:sz="0" w:space="0" w:color="auto"/>
+                <w:left w:val="none" w:sz="0" w:space="0" w:color="auto"/>
+                <w:bottom w:val="none" w:sz="0" w:space="0" w:color="auto"/>
+                <w:right w:val="none" w:sz="0" w:space="0" w:color="auto"/>
+                <w:between w:val="none" w:sz="0" w:space="0" w:color="auto"/>
+              </w:pBdr>
+              <w:jc w:val="center"/>
+              <w:rPr>
+                <w:rFonts w:ascii="Arial" w:eastAsia="Liberation Serif" w:hAnsi="Arial" w:cs="Arial"/>
+              </w:rPr>
+            </w:pPr>
+            <w:r>
+              <w:rPr>
+                <w:rFonts w:ascii="Arial" w:eastAsia="Liberation Serif" w:hAnsi="Arial" w:cs="Arial"/>
+              </w:rPr>
+              <w:t>28/11/2017</w:t>
+            </w:r>
+          </w:p>
+        </w:tc>
+        <w:tc>
+          <w:tcPr>
+            <w:tcW w:w="3019" w:type="dxa"/>
+          </w:tcPr>
+          <w:p>
+            <w:pPr>
+              <w:pBdr>
+                <w:top w:val="none" w:sz="0" w:space="0" w:color="auto"/>
+                <w:left w:val="none" w:sz="0" w:space="0" w:color="auto"/>
+                <w:bottom w:val="none" w:sz="0" w:space="0" w:color="auto"/>
+                <w:right w:val="none" w:sz="0" w:space="0" w:color="auto"/>
+                <w:between w:val="none" w:sz="0" w:space="0" w:color="auto"/>
+              </w:pBdr>
+              <w:rPr>
+                <w:rFonts w:ascii="Arial" w:eastAsia="Liberation Serif" w:hAnsi="Arial" w:cs="Arial"/>
+              </w:rPr>
+            </w:pPr>
+            <w:r>
+              <w:rPr>
+                <w:rFonts w:ascii="Arial" w:eastAsia="Liberation Serif" w:hAnsi="Arial" w:cs="Arial"/>
+              </w:rPr>
+              <w:t xml:space="preserve">Adición de las historias de usuario de </w:t>
+            </w:r>
+            <w:proofErr w:type="spellStart"/>
+            <w:r>
+              <w:rPr>
+                <w:rFonts w:ascii="Arial" w:eastAsia="Liberation Serif" w:hAnsi="Arial" w:cs="Arial"/>
+              </w:rPr>
+              <w:t>GitHub</w:t>
+            </w:r>
+            <w:proofErr w:type="spellEnd"/>
+          </w:p>
+        </w:tc>
+        <w:tc>
+          <w:tcPr>
+            <w:tcW w:w="1774" w:type="dxa"/>
+          </w:tcPr>
+          <w:p>
+            <w:pPr>
+              <w:pBdr>
+                <w:top w:val="none" w:sz="0" w:space="0" w:color="auto"/>
+                <w:left w:val="none" w:sz="0" w:space="0" w:color="auto"/>
+                <w:bottom w:val="none" w:sz="0" w:space="0" w:color="auto"/>
+                <w:right w:val="none" w:sz="0" w:space="0" w:color="auto"/>
+                <w:between w:val="none" w:sz="0" w:space="0" w:color="auto"/>
+              </w:pBdr>
+              <w:jc w:val="center"/>
+              <w:rPr>
+                <w:rFonts w:ascii="Arial" w:eastAsia="Liberation Serif" w:hAnsi="Arial" w:cs="Arial"/>
+              </w:rPr>
+            </w:pPr>
+            <w:r>
+              <w:rPr>
+                <w:rFonts w:ascii="Arial" w:eastAsia="Liberation Serif" w:hAnsi="Arial" w:cs="Arial"/>
+              </w:rPr>
+              <w:t>Andrés</w:t>
+            </w:r>
+            <w:r>
+              <w:rPr>
+                <w:rFonts w:ascii="Arial" w:eastAsia="Liberation Serif" w:hAnsi="Arial" w:cs="Arial"/>
+              </w:rPr>
+              <w:t xml:space="preserve"> Guevara</w:t>
+            </w:r>
+          </w:p>
+          <w:p>
+            <w:pPr>
+              <w:pBdr>
+                <w:top w:val="none" w:sz="0" w:space="0" w:color="auto"/>
+                <w:left w:val="none" w:sz="0" w:space="0" w:color="auto"/>
+                <w:bottom w:val="none" w:sz="0" w:space="0" w:color="auto"/>
+                <w:right w:val="none" w:sz="0" w:space="0" w:color="auto"/>
+                <w:between w:val="none" w:sz="0" w:space="0" w:color="auto"/>
+              </w:pBdr>
+              <w:jc w:val="center"/>
+              <w:rPr>
+                <w:rFonts w:ascii="Arial" w:eastAsia="Liberation Serif" w:hAnsi="Arial" w:cs="Arial"/>
+              </w:rPr>
+            </w:pPr>
+            <w:r>
+              <w:rPr>
+                <w:rFonts w:ascii="Arial" w:eastAsia="Liberation Serif" w:hAnsi="Arial" w:cs="Arial"/>
+              </w:rPr>
+              <w:t>Alejandro Daza</w:t>
+            </w:r>
+          </w:p>
+        </w:tc>
+        <w:tc>
+          <w:tcPr>
+            <w:tcW w:w="1474" w:type="dxa"/>
+          </w:tcPr>
+          <w:p>
+            <w:pPr>
+              <w:rPr>
+                <w:rFonts w:ascii="Arial" w:eastAsia="Liberation Serif" w:hAnsi="Arial" w:cs="Arial"/>
+                <w:lang w:val="es-CO"/>
+              </w:rPr>
+            </w:pPr>
+            <w:proofErr w:type="spellStart"/>
+            <w:r>
+              <w:rPr>
+                <w:rFonts w:ascii="Arial" w:eastAsia="Liberation Serif" w:hAnsi="Arial" w:cs="Arial"/>
+                <w:lang w:val="es-CO"/>
+              </w:rPr>
+              <w:t>Melissa</w:t>
+            </w:r>
+            <w:proofErr w:type="spellEnd"/>
+            <w:r>
+              <w:rPr>
+                <w:rFonts w:ascii="Arial" w:eastAsia="Liberation Serif" w:hAnsi="Arial" w:cs="Arial"/>
+                <w:lang w:val="es-CO"/>
+              </w:rPr>
+              <w:t xml:space="preserve"> Gómez</w:t>
+            </w:r>
+          </w:p>
+          <w:p>
+            <w:pPr>
+              <w:rPr>
+                <w:rFonts w:ascii="Arial" w:eastAsia="Liberation Serif" w:hAnsi="Arial" w:cs="Arial"/>
+                <w:lang w:val="es-CO"/>
+              </w:rPr>
+            </w:pPr>
+            <w:r>
+              <w:rPr>
+                <w:rFonts w:ascii="Arial" w:eastAsia="Liberation Serif" w:hAnsi="Arial" w:cs="Arial"/>
+                <w:lang w:val="es-CO"/>
+              </w:rPr>
+              <w:t>Alejandro Daza</w:t>
+            </w:r>
+          </w:p>
+          <w:p>
+            <w:pPr>
+              <w:rPr>
+                <w:rFonts w:ascii="Arial" w:eastAsia="Liberation Serif" w:hAnsi="Arial" w:cs="Arial"/>
+              </w:rPr>
+            </w:pPr>
+            <w:r>
+              <w:rPr>
+                <w:rFonts w:ascii="Arial" w:eastAsia="Liberation Serif" w:hAnsi="Arial" w:cs="Arial"/>
+                <w:lang w:val="es-CO"/>
+              </w:rPr>
+              <w:t>Andrés Guevara</w:t>
+            </w:r>
+          </w:p>
+        </w:tc>
+      </w:tr>
     </w:tbl>
     <w:p>
       <w:pPr>
         <w:rPr>
-          <w:lang w:val="es-CO" w:eastAsia="en-US"/>
+          <w:lang w:eastAsia="en-US"/>
         </w:rPr>
       </w:pPr>
     </w:p>
     <w:p>
       <w:pPr>
         <w:rPr>
-          <w:lang w:val="es-CO" w:eastAsia="en-US"/>
-        </w:rPr>
-      </w:pPr>
-      <w:r>
-        <w:rPr>
-          <w:lang w:val="es-CO" w:eastAsia="en-US"/>
+          <w:lang w:eastAsia="en-US"/>
+        </w:rPr>
+      </w:pPr>
+      <w:r>
+        <w:rPr>
+          <w:lang w:eastAsia="en-US"/>
         </w:rPr>
         <w:br w:type="page"/>
       </w:r>
@@ -4648,7 +4784,7 @@
           <w:color w:val="auto"/>
           <w:sz w:val="28"/>
           <w:szCs w:val="28"/>
-          <w:lang w:val="es-CO" w:eastAsia="en-US"/>
+          <w:lang w:eastAsia="en-US"/>
         </w:rPr>
       </w:pPr>
       <w:bookmarkStart w:id="4" w:name="_Toc496998796"/>
@@ -4659,7 +4795,7 @@
           <w:color w:val="auto"/>
           <w:sz w:val="28"/>
           <w:szCs w:val="28"/>
-          <w:lang w:val="es-CO" w:eastAsia="en-US"/>
+          <w:lang w:eastAsia="en-US"/>
         </w:rPr>
         <w:lastRenderedPageBreak/>
         <w:t>INTRODUCCION</w:t>
@@ -4687,7 +4823,7 @@
           <w:color w:val="auto"/>
           <w:sz w:val="28"/>
           <w:szCs w:val="28"/>
-          <w:lang w:val="es-CO" w:eastAsia="en-US"/>
+          <w:lang w:eastAsia="en-US"/>
         </w:rPr>
       </w:pPr>
       <w:bookmarkStart w:id="5" w:name="_Toc496998797"/>
@@ -4698,7 +4834,7 @@
           <w:color w:val="auto"/>
           <w:sz w:val="28"/>
           <w:szCs w:val="28"/>
-          <w:lang w:val="es-CO" w:eastAsia="en-US"/>
+          <w:lang w:eastAsia="en-US"/>
         </w:rPr>
         <w:t>Propósito</w:t>
       </w:r>
@@ -4708,46 +4844,46 @@
       <w:pPr>
         <w:jc w:val="both"/>
         <w:rPr>
-          <w:lang w:val="es-CO" w:eastAsia="en-US"/>
-        </w:rPr>
-      </w:pPr>
-      <w:r>
-        <w:rPr>
-          <w:lang w:val="es-CO" w:eastAsia="en-US"/>
+          <w:lang w:eastAsia="en-US"/>
+        </w:rPr>
+      </w:pPr>
+      <w:r>
+        <w:rPr>
+          <w:lang w:eastAsia="en-US"/>
         </w:rPr>
         <w:t>El propósito del presente documento es de</w:t>
       </w:r>
       <w:r>
         <w:rPr>
-          <w:lang w:val="es-CO" w:eastAsia="en-US"/>
+          <w:lang w:eastAsia="en-US"/>
         </w:rPr>
         <w:t xml:space="preserve">scribir el plan del prototipo a ser desarrollado bajo la metodología de gamificación que hemos venido estudiando en el transcurso del tiempo, en este documento se describirán las diferentes etapas las cuales llevarán a la construcción del prototipo final que en este caso sería el aplicativo desarrollado en </w:t>
       </w:r>
       <w:proofErr w:type="spellStart"/>
       <w:r>
         <w:rPr>
-          <w:lang w:val="es-CO" w:eastAsia="en-US"/>
+          <w:lang w:eastAsia="en-US"/>
         </w:rPr>
         <w:t>Android</w:t>
       </w:r>
       <w:proofErr w:type="spellEnd"/>
       <w:r>
         <w:rPr>
-          <w:lang w:val="es-CO" w:eastAsia="en-US"/>
+          <w:lang w:eastAsia="en-US"/>
         </w:rPr>
         <w:t xml:space="preserve"> Studio con integración de </w:t>
       </w:r>
       <w:proofErr w:type="spellStart"/>
       <w:r>
         <w:rPr>
-          <w:lang w:val="es-CO" w:eastAsia="en-US"/>
+          <w:lang w:eastAsia="en-US"/>
         </w:rPr>
         <w:t>unity</w:t>
       </w:r>
       <w:proofErr w:type="spellEnd"/>
       <w:r>
         <w:rPr>
-          <w:lang w:val="es-CO" w:eastAsia="en-US"/>
+          <w:lang w:eastAsia="en-US"/>
         </w:rPr>
         <w:t xml:space="preserve"> 3D.</w:t>
       </w:r>
@@ -4756,12 +4892,12 @@
       <w:pPr>
         <w:jc w:val="both"/>
         <w:rPr>
-          <w:lang w:val="es-CO" w:eastAsia="en-US"/>
-        </w:rPr>
-      </w:pPr>
-      <w:r>
-        <w:rPr>
-          <w:lang w:val="es-CO" w:eastAsia="en-US"/>
+          <w:lang w:eastAsia="en-US"/>
+        </w:rPr>
+      </w:pPr>
+      <w:r>
+        <w:rPr>
+          <w:lang w:eastAsia="en-US"/>
         </w:rPr>
         <w:t>Actualmente se tienen 3 sprint en los cuales se describen las diferentes actividades para llevar a cabo el desarrollo del prototipo, estos sprint se desglosarán en detalle más adelante en este documento</w:t>
       </w:r>
@@ -4787,7 +4923,7 @@
           <w:color w:val="auto"/>
           <w:sz w:val="28"/>
           <w:szCs w:val="28"/>
-          <w:lang w:val="es-CO" w:eastAsia="en-US"/>
+          <w:lang w:eastAsia="en-US"/>
         </w:rPr>
       </w:pPr>
       <w:bookmarkStart w:id="6" w:name="_Toc496998798"/>
@@ -4798,7 +4934,7 @@
           <w:color w:val="auto"/>
           <w:sz w:val="28"/>
           <w:szCs w:val="28"/>
-          <w:lang w:val="es-CO" w:eastAsia="en-US"/>
+          <w:lang w:eastAsia="en-US"/>
         </w:rPr>
         <w:t>Alcance</w:t>
       </w:r>
@@ -4823,16 +4959,14 @@
         </w:rPr>
         <w:t xml:space="preserve">El alcance acotado para este proyecto es el desarrollo del primer prototipo funcional para la universidad politécnico </w:t>
       </w:r>
-      <w:proofErr w:type="spellStart"/>
       <w:r>
         <w:rPr>
           <w:color w:val="000000"/>
           <w:sz w:val="22"/>
           <w:szCs w:val="22"/>
         </w:rPr>
-        <w:t>grancolombiano</w:t>
-      </w:r>
-      <w:proofErr w:type="spellEnd"/>
+        <w:t>Grancolombiano</w:t>
+      </w:r>
       <w:r>
         <w:rPr>
           <w:color w:val="000000"/>
@@ -5143,7 +5277,7 @@
           <w:color w:val="auto"/>
           <w:sz w:val="28"/>
           <w:szCs w:val="28"/>
-          <w:lang w:val="es-CO" w:eastAsia="en-US"/>
+          <w:lang w:eastAsia="en-US"/>
         </w:rPr>
       </w:pPr>
       <w:bookmarkStart w:id="7" w:name="_Toc496998799"/>
@@ -5154,7 +5288,7 @@
           <w:color w:val="auto"/>
           <w:sz w:val="28"/>
           <w:szCs w:val="28"/>
-          <w:lang w:val="es-CO" w:eastAsia="en-US"/>
+          <w:lang w:eastAsia="en-US"/>
         </w:rPr>
         <w:t>Resumen</w:t>
       </w:r>
@@ -5276,7 +5410,7 @@
           <w:color w:val="auto"/>
           <w:sz w:val="28"/>
           <w:szCs w:val="28"/>
-          <w:lang w:val="es-CO" w:eastAsia="en-US"/>
+          <w:lang w:eastAsia="en-US"/>
         </w:rPr>
       </w:pPr>
       <w:bookmarkStart w:id="8" w:name="_Toc496998800"/>
@@ -5287,7 +5421,7 @@
           <w:color w:val="auto"/>
           <w:sz w:val="28"/>
           <w:szCs w:val="28"/>
-          <w:lang w:val="es-CO" w:eastAsia="en-US"/>
+          <w:lang w:eastAsia="en-US"/>
         </w:rPr>
         <w:t>VISTA GENERAL DEL PROYECTO</w:t>
       </w:r>
@@ -5314,7 +5448,7 @@
           <w:color w:val="auto"/>
           <w:sz w:val="28"/>
           <w:szCs w:val="28"/>
-          <w:lang w:val="es-CO" w:eastAsia="en-US"/>
+          <w:lang w:eastAsia="en-US"/>
         </w:rPr>
       </w:pPr>
       <w:bookmarkStart w:id="9" w:name="_Toc524312833"/>
@@ -5327,7 +5461,7 @@
           <w:color w:val="auto"/>
           <w:sz w:val="28"/>
           <w:szCs w:val="28"/>
-          <w:lang w:val="es-CO" w:eastAsia="en-US"/>
+          <w:lang w:eastAsia="en-US"/>
         </w:rPr>
         <w:t>Propósito, Alcance y Objetivos</w:t>
       </w:r>
@@ -5604,7 +5738,7 @@
           <w:color w:val="auto"/>
           <w:sz w:val="28"/>
           <w:szCs w:val="28"/>
-          <w:lang w:val="es-CO" w:eastAsia="en-US"/>
+          <w:lang w:eastAsia="en-US"/>
         </w:rPr>
       </w:pPr>
       <w:bookmarkStart w:id="12" w:name="_Toc524312834"/>
@@ -5617,7 +5751,7 @@
           <w:color w:val="auto"/>
           <w:sz w:val="28"/>
           <w:szCs w:val="28"/>
-          <w:lang w:val="es-CO" w:eastAsia="en-US"/>
+          <w:lang w:eastAsia="en-US"/>
         </w:rPr>
         <w:t>Suposiciones y Restricciones</w:t>
       </w:r>
@@ -5786,7 +5920,7 @@
           <w:color w:val="auto"/>
           <w:sz w:val="28"/>
           <w:szCs w:val="28"/>
-          <w:lang w:val="es-CO" w:eastAsia="en-US"/>
+          <w:lang w:eastAsia="en-US"/>
         </w:rPr>
       </w:pPr>
       <w:bookmarkStart w:id="15" w:name="_Toc524312835"/>
@@ -5799,7 +5933,7 @@
           <w:color w:val="auto"/>
           <w:sz w:val="28"/>
           <w:szCs w:val="28"/>
-          <w:lang w:val="es-CO" w:eastAsia="en-US"/>
+          <w:lang w:eastAsia="en-US"/>
         </w:rPr>
         <w:t>Entregables del proyecto</w:t>
       </w:r>
@@ -5934,12 +6068,12 @@
       <w:pPr>
         <w:jc w:val="both"/>
         <w:rPr>
-          <w:lang w:val="es-CO" w:eastAsia="es-ES"/>
-        </w:rPr>
-      </w:pPr>
-      <w:r>
-        <w:rPr>
-          <w:lang w:val="es-CO" w:eastAsia="es-ES"/>
+          <w:lang w:eastAsia="es-ES"/>
+        </w:rPr>
+      </w:pPr>
+      <w:r>
+        <w:rPr>
+          <w:lang w:eastAsia="es-ES"/>
         </w:rPr>
         <w:t>Los cuales se incluyen en los siguientes paquetes de trabajo</w:t>
       </w:r>
@@ -5949,7 +6083,7 @@
         <w:ind w:left="720"/>
         <w:jc w:val="both"/>
         <w:rPr>
-          <w:lang w:val="es-CO" w:eastAsia="es-ES"/>
+          <w:lang w:eastAsia="es-ES"/>
         </w:rPr>
       </w:pPr>
     </w:p>
@@ -6808,7 +6942,7 @@
         <w:rPr>
           <w:b/>
           <w:color w:val="auto"/>
-          <w:lang w:val="es-CO" w:eastAsia="es-ES"/>
+          <w:lang w:eastAsia="es-ES"/>
         </w:rPr>
       </w:pPr>
       <w:bookmarkStart w:id="19" w:name="_Toc496998377"/>
@@ -8589,7 +8723,7 @@
         <w:rPr>
           <w:b/>
           <w:color w:val="auto"/>
-          <w:lang w:val="es-CO" w:eastAsia="es-ES"/>
+          <w:lang w:eastAsia="es-ES"/>
         </w:rPr>
       </w:pPr>
       <w:bookmarkStart w:id="21" w:name="_Toc496998379"/>
@@ -8658,7 +8792,7 @@
         <w:jc w:val="center"/>
         <w:rPr>
           <w:b/>
-          <w:lang w:val="es-CO" w:eastAsia="es-ES"/>
+          <w:lang w:eastAsia="es-ES"/>
         </w:rPr>
       </w:pPr>
     </w:p>
@@ -9337,7 +9471,6 @@
         <w:rPr>
           <w:b/>
           <w:color w:val="auto"/>
-          <w:lang w:val="es-CO"/>
         </w:rPr>
       </w:pPr>
       <w:bookmarkStart w:id="22" w:name="_Toc496998380"/>
@@ -9414,7 +9547,7 @@
           <w:color w:val="auto"/>
           <w:sz w:val="28"/>
           <w:szCs w:val="28"/>
-          <w:lang w:val="es-CO" w:eastAsia="en-US"/>
+          <w:lang w:eastAsia="en-US"/>
         </w:rPr>
       </w:pPr>
       <w:bookmarkStart w:id="23" w:name="_Toc524312836"/>
@@ -9427,7 +9560,7 @@
           <w:color w:val="auto"/>
           <w:sz w:val="28"/>
           <w:szCs w:val="28"/>
-          <w:lang w:val="es-CO" w:eastAsia="en-US"/>
+          <w:lang w:eastAsia="en-US"/>
         </w:rPr>
         <w:t>Evolución del Plan de Desarrollo del Software</w:t>
       </w:r>
@@ -9466,7 +9599,7 @@
     <w:p>
       <w:pPr>
         <w:rPr>
-          <w:lang w:val="es-CO" w:eastAsia="en-US"/>
+          <w:lang w:eastAsia="en-US"/>
         </w:rPr>
       </w:pPr>
     </w:p>
@@ -9491,7 +9624,7 @@
           <w:color w:val="auto"/>
           <w:sz w:val="28"/>
           <w:szCs w:val="28"/>
-          <w:lang w:val="es-CO" w:eastAsia="en-US"/>
+          <w:lang w:eastAsia="en-US"/>
         </w:rPr>
       </w:pPr>
       <w:bookmarkStart w:id="26" w:name="_Toc496998805"/>
@@ -9502,7 +9635,7 @@
           <w:color w:val="auto"/>
           <w:sz w:val="28"/>
           <w:szCs w:val="28"/>
-          <w:lang w:val="es-CO" w:eastAsia="en-US"/>
+          <w:lang w:eastAsia="en-US"/>
         </w:rPr>
         <w:t>ORGANIZACIÓN DEL PROYECTO</w:t>
       </w:r>
@@ -9529,7 +9662,7 @@
           <w:color w:val="auto"/>
           <w:sz w:val="28"/>
           <w:szCs w:val="28"/>
-          <w:lang w:val="es-CO" w:eastAsia="en-US"/>
+          <w:lang w:eastAsia="en-US"/>
         </w:rPr>
       </w:pPr>
       <w:bookmarkStart w:id="27" w:name="_Toc496998806"/>
@@ -9540,7 +9673,7 @@
           <w:color w:val="auto"/>
           <w:sz w:val="28"/>
           <w:szCs w:val="28"/>
-          <w:lang w:val="es-CO" w:eastAsia="en-US"/>
+          <w:lang w:eastAsia="en-US"/>
         </w:rPr>
         <w:t>Participantes en el Proyecto</w:t>
       </w:r>
@@ -9579,7 +9712,6 @@
           <w:rFonts w:eastAsia="Times New Roman"/>
           <w:sz w:val="20"/>
           <w:szCs w:val="20"/>
-          <w:lang w:val="es-CO"/>
         </w:rPr>
       </w:pPr>
       <w:proofErr w:type="spellStart"/>
@@ -9588,7 +9720,6 @@
           <w:rFonts w:eastAsia="Times New Roman"/>
           <w:sz w:val="20"/>
           <w:szCs w:val="20"/>
-          <w:lang w:val="es-CO"/>
         </w:rPr>
         <w:t>Melissa</w:t>
       </w:r>
@@ -9605,7 +9736,6 @@
           <w:rFonts w:eastAsia="Times New Roman"/>
           <w:sz w:val="20"/>
           <w:szCs w:val="20"/>
-          <w:lang w:val="es-CO"/>
         </w:rPr>
       </w:pPr>
       <w:proofErr w:type="spellStart"/>
@@ -9614,7 +9744,6 @@
           <w:rFonts w:eastAsia="Times New Roman"/>
           <w:sz w:val="20"/>
           <w:szCs w:val="20"/>
-          <w:lang w:val="es-CO"/>
         </w:rPr>
         <w:t>Richarth</w:t>
       </w:r>
@@ -9624,7 +9753,6 @@
           <w:rFonts w:eastAsia="Times New Roman"/>
           <w:sz w:val="20"/>
           <w:szCs w:val="20"/>
-          <w:lang w:val="es-CO"/>
         </w:rPr>
         <w:t xml:space="preserve"> Hermes</w:t>
       </w:r>
@@ -9641,7 +9769,6 @@
           <w:rFonts w:eastAsia="Times New Roman"/>
           <w:sz w:val="20"/>
           <w:szCs w:val="20"/>
-          <w:lang w:val="es-CO"/>
         </w:rPr>
       </w:pPr>
       <w:r>
@@ -9649,7 +9776,6 @@
           <w:rFonts w:eastAsia="Times New Roman"/>
           <w:sz w:val="20"/>
           <w:szCs w:val="20"/>
-          <w:lang w:val="es-CO"/>
         </w:rPr>
         <w:t>Carlos Andrés Vargas</w:t>
       </w:r>
@@ -9666,7 +9792,6 @@
           <w:rFonts w:ascii="Times New Roman" w:eastAsia="Times New Roman" w:hAnsi="Times New Roman" w:cs="Times New Roman"/>
           <w:sz w:val="24"/>
           <w:szCs w:val="24"/>
-          <w:lang w:val="es-CO"/>
         </w:rPr>
       </w:pPr>
       <w:r>
@@ -9674,7 +9799,6 @@
           <w:rFonts w:eastAsia="Times New Roman"/>
           <w:sz w:val="20"/>
           <w:szCs w:val="20"/>
-          <w:lang w:val="es-CO"/>
         </w:rPr>
         <w:t>Alejandro Daza</w:t>
       </w:r>
@@ -9700,7 +9824,7 @@
           <w:color w:val="auto"/>
           <w:sz w:val="28"/>
           <w:szCs w:val="28"/>
-          <w:lang w:val="es-CO" w:eastAsia="en-US"/>
+          <w:lang w:eastAsia="en-US"/>
         </w:rPr>
       </w:pPr>
       <w:bookmarkStart w:id="28" w:name="_Toc496998807"/>
@@ -9711,7 +9835,7 @@
           <w:color w:val="auto"/>
           <w:sz w:val="28"/>
           <w:szCs w:val="28"/>
-          <w:lang w:val="es-CO" w:eastAsia="en-US"/>
+          <w:lang w:eastAsia="en-US"/>
         </w:rPr>
         <w:t>Interfaces Externas 10</w:t>
       </w:r>
@@ -9738,7 +9862,7 @@
           <w:color w:val="auto"/>
           <w:sz w:val="28"/>
           <w:szCs w:val="28"/>
-          <w:lang w:val="es-CO" w:eastAsia="en-US"/>
+          <w:lang w:eastAsia="en-US"/>
         </w:rPr>
       </w:pPr>
       <w:bookmarkStart w:id="29" w:name="_Toc496998808"/>
@@ -9749,7 +9873,7 @@
           <w:color w:val="auto"/>
           <w:sz w:val="28"/>
           <w:szCs w:val="28"/>
-          <w:lang w:val="es-CO" w:eastAsia="en-US"/>
+          <w:lang w:eastAsia="en-US"/>
         </w:rPr>
         <w:t>3.3 Roles y Responsabilidades 10</w:t>
       </w:r>
@@ -9758,7 +9882,7 @@
     <w:p>
       <w:pPr>
         <w:rPr>
-          <w:lang w:val="es-CO" w:eastAsia="en-US"/>
+          <w:lang w:eastAsia="en-US"/>
         </w:rPr>
       </w:pPr>
     </w:p>
@@ -10089,7 +10213,6 @@
                 <w:rFonts w:ascii="Times New Roman" w:eastAsia="Times New Roman" w:hAnsi="Times New Roman" w:cs="Times New Roman"/>
                 <w:sz w:val="24"/>
                 <w:szCs w:val="24"/>
-                <w:lang w:val="es-CO"/>
               </w:rPr>
             </w:pPr>
             <w:r>
@@ -10097,7 +10220,6 @@
                 <w:rFonts w:eastAsia="Times New Roman"/>
                 <w:sz w:val="20"/>
                 <w:szCs w:val="20"/>
-                <w:lang w:val="es-CO"/>
               </w:rPr>
               <w:t>Encargado de la parte técnica del producto y pruebas de funcionalidad</w:t>
             </w:r>
@@ -10539,7 +10661,6 @@
                 <w:rFonts w:ascii="Times New Roman" w:eastAsia="Times New Roman" w:hAnsi="Times New Roman" w:cs="Times New Roman"/>
                 <w:sz w:val="24"/>
                 <w:szCs w:val="24"/>
-                <w:lang w:val="es-CO"/>
               </w:rPr>
             </w:pPr>
             <w:r>
@@ -10547,7 +10668,6 @@
                 <w:rFonts w:eastAsia="Times New Roman"/>
                 <w:sz w:val="20"/>
                 <w:szCs w:val="20"/>
-                <w:lang w:val="es-CO"/>
               </w:rPr>
               <w:t xml:space="preserve">Encargado de la parte visual del producto y desarrollo de los </w:t>
             </w:r>
@@ -10557,7 +10677,6 @@
                 <w:rFonts w:eastAsia="Times New Roman"/>
                 <w:sz w:val="20"/>
                 <w:szCs w:val="20"/>
-                <w:lang w:val="es-CO"/>
               </w:rPr>
               <w:t>mokups</w:t>
             </w:r>
@@ -10567,7 +10686,6 @@
                 <w:rFonts w:eastAsia="Times New Roman"/>
                 <w:sz w:val="20"/>
                 <w:szCs w:val="20"/>
-                <w:lang w:val="es-CO"/>
               </w:rPr>
               <w:t xml:space="preserve"> para el juego</w:t>
             </w:r>
@@ -10971,7 +11089,6 @@
                 <w:rFonts w:ascii="Times New Roman" w:eastAsia="Times New Roman" w:hAnsi="Times New Roman" w:cs="Times New Roman"/>
                 <w:sz w:val="24"/>
                 <w:szCs w:val="24"/>
-                <w:lang w:val="es-CO"/>
               </w:rPr>
             </w:pPr>
             <w:r>
@@ -10979,7 +11096,6 @@
                 <w:rFonts w:eastAsia="Times New Roman"/>
                 <w:sz w:val="20"/>
                 <w:szCs w:val="20"/>
-                <w:lang w:val="es-CO"/>
               </w:rPr>
               <w:t>Encargada de definir las características del producto; Decidir sobre contenido y ser responsable de la comunicación con el cliente y asignación de tareas para el grupo de desarrollo</w:t>
             </w:r>
@@ -11422,7 +11538,6 @@
                 <w:rFonts w:ascii="Times New Roman" w:eastAsia="Times New Roman" w:hAnsi="Times New Roman" w:cs="Times New Roman"/>
                 <w:sz w:val="24"/>
                 <w:szCs w:val="24"/>
-                <w:lang w:val="es-CO"/>
               </w:rPr>
             </w:pPr>
             <w:r>
@@ -11430,7 +11545,6 @@
                 <w:rFonts w:eastAsia="Times New Roman"/>
                 <w:sz w:val="20"/>
                 <w:szCs w:val="20"/>
-                <w:lang w:val="es-CO"/>
               </w:rPr>
               <w:t xml:space="preserve">Encargado parte técnica para el desarrollo del juego y aprovisionamiento de servidores en ambiente </w:t>
             </w:r>
@@ -11440,7 +11554,6 @@
                 <w:rFonts w:eastAsia="Times New Roman"/>
                 <w:sz w:val="20"/>
                 <w:szCs w:val="20"/>
-                <w:lang w:val="es-CO"/>
               </w:rPr>
               <w:t>cloud</w:t>
             </w:r>
@@ -11450,7 +11563,6 @@
                 <w:rFonts w:eastAsia="Times New Roman"/>
                 <w:sz w:val="20"/>
                 <w:szCs w:val="20"/>
-                <w:lang w:val="es-CO"/>
               </w:rPr>
               <w:t xml:space="preserve"> para realizar despliegue final del juego en servidores públicos, adicional realización de pruebas sobre el software a liberar en la infraestructura</w:t>
             </w:r>
@@ -11533,20 +11645,8 @@
         </w:tc>
       </w:tr>
     </w:tbl>
-    <w:p>
-      <w:pPr>
-        <w:rPr>
-          <w:lang w:val="es-CO"/>
-        </w:rPr>
-      </w:pPr>
-    </w:p>
-    <w:p>
-      <w:pPr>
-        <w:rPr>
-          <w:lang w:val="es-CO"/>
-        </w:rPr>
-      </w:pPr>
-    </w:p>
+    <w:p/>
+    <w:p/>
     <w:tbl>
       <w:tblPr>
         <w:tblW w:w="0" w:type="auto"/>
@@ -11892,7 +11992,6 @@
                 <w:rFonts w:ascii="Times New Roman" w:eastAsia="Times New Roman" w:hAnsi="Times New Roman" w:cs="Times New Roman"/>
                 <w:sz w:val="24"/>
                 <w:szCs w:val="24"/>
-                <w:lang w:val="es-CO"/>
               </w:rPr>
             </w:pPr>
             <w:r>
@@ -11900,7 +11999,6 @@
                 <w:rFonts w:eastAsia="Times New Roman"/>
                 <w:sz w:val="20"/>
                 <w:szCs w:val="20"/>
-                <w:lang w:val="es-CO"/>
               </w:rPr>
               <w:t xml:space="preserve">Encargado parte técnica para el desarrollo del juego y aprovisionamiento de servidores en ambiente </w:t>
             </w:r>
@@ -11910,7 +12008,6 @@
                 <w:rFonts w:eastAsia="Times New Roman"/>
                 <w:sz w:val="20"/>
                 <w:szCs w:val="20"/>
-                <w:lang w:val="es-CO"/>
               </w:rPr>
               <w:t>cloud</w:t>
             </w:r>
@@ -11920,7 +12017,6 @@
                 <w:rFonts w:eastAsia="Times New Roman"/>
                 <w:sz w:val="20"/>
                 <w:szCs w:val="20"/>
-                <w:lang w:val="es-CO"/>
               </w:rPr>
               <w:t xml:space="preserve"> para realizar despliegue final del juego en servidores públicos, adicional realización de pruebas sobre el software a liberar en la infraestructura</w:t>
             </w:r>
@@ -11989,7 +12085,6 @@
                 <w:rFonts w:ascii="Times New Roman" w:eastAsia="Times New Roman" w:hAnsi="Times New Roman" w:cs="Times New Roman"/>
                 <w:sz w:val="24"/>
                 <w:szCs w:val="24"/>
-                <w:lang w:val="es-CO"/>
               </w:rPr>
             </w:pPr>
             <w:r>
@@ -11997,7 +12092,6 @@
                 <w:rFonts w:eastAsia="Times New Roman"/>
                 <w:sz w:val="20"/>
                 <w:szCs w:val="20"/>
-                <w:lang w:val="es-CO"/>
               </w:rPr>
               <w:t>Candres.</w:t>
             </w:r>
@@ -12006,7 +12100,6 @@
                 <w:rFonts w:eastAsia="Times New Roman"/>
                 <w:sz w:val="20"/>
                 <w:szCs w:val="20"/>
-                <w:lang w:val="es-CO"/>
               </w:rPr>
               <w:t>vargas@gmail.com</w:t>
             </w:r>
@@ -12035,7 +12128,7 @@
           <w:color w:val="auto"/>
           <w:sz w:val="28"/>
           <w:szCs w:val="28"/>
-          <w:lang w:val="es-CO" w:eastAsia="en-US"/>
+          <w:lang w:eastAsia="en-US"/>
         </w:rPr>
       </w:pPr>
       <w:bookmarkStart w:id="30" w:name="_Toc496998809"/>
@@ -12046,7 +12139,7 @@
           <w:color w:val="auto"/>
           <w:sz w:val="28"/>
           <w:szCs w:val="28"/>
-          <w:lang w:val="es-CO" w:eastAsia="en-US"/>
+          <w:lang w:eastAsia="en-US"/>
         </w:rPr>
         <w:t>GESTION DEL PROCESO</w:t>
       </w:r>
@@ -12074,7 +12167,7 @@
           <w:color w:val="auto"/>
           <w:sz w:val="28"/>
           <w:szCs w:val="28"/>
-          <w:lang w:val="es-CO" w:eastAsia="en-US"/>
+          <w:lang w:eastAsia="en-US"/>
         </w:rPr>
       </w:pPr>
       <w:r>
@@ -12084,7 +12177,7 @@
           <w:color w:val="auto"/>
           <w:sz w:val="28"/>
           <w:szCs w:val="28"/>
-          <w:lang w:val="es-CO" w:eastAsia="en-US"/>
+          <w:lang w:eastAsia="en-US"/>
         </w:rPr>
         <w:t>Estimación del Proyecto</w:t>
       </w:r>
@@ -12096,12 +12189,12 @@
       <w:pPr>
         <w:jc w:val="center"/>
         <w:rPr>
-          <w:lang w:val="es-CO" w:eastAsia="en-US"/>
-        </w:rPr>
-      </w:pPr>
-      <w:r>
-        <w:rPr>
-          <w:lang w:val="es-CO" w:eastAsia="en-US"/>
+          <w:lang w:eastAsia="en-US"/>
+        </w:rPr>
+      </w:pPr>
+      <w:r>
+        <w:rPr>
+          <w:lang w:eastAsia="en-US"/>
         </w:rPr>
         <w:object w:dxaOrig="1534" w:dyaOrig="997">
           <v:shapetype id="_x0000_t75" coordsize="21600,21600" o:spt="75" o:preferrelative="t" path="m@4@5l@4@11@9@11@9@5xe" filled="f" stroked="f">
@@ -12126,7 +12219,7 @@
           <v:shape id="_x0000_i1025" type="#_x0000_t75" style="width:76.75pt;height:49.6pt" o:ole="">
             <v:imagedata r:id="rId9" o:title=""/>
           </v:shape>
-          <o:OLEObject Type="Embed" ProgID="Word.Document.12" ShapeID="_x0000_i1025" DrawAspect="Icon" ObjectID="_1573402734" r:id="rId10">
+          <o:OLEObject Type="Embed" ProgID="Word.Document.12" ShapeID="_x0000_i1025" DrawAspect="Icon" ObjectID="_1573403146" r:id="rId10">
             <o:FieldCodes>\s</o:FieldCodes>
           </o:OLEObject>
         </w:object>
@@ -12142,7 +12235,7 @@
           <w:color w:val="auto"/>
           <w:sz w:val="28"/>
           <w:szCs w:val="28"/>
-          <w:lang w:val="es-CO" w:eastAsia="en-US"/>
+          <w:lang w:eastAsia="en-US"/>
         </w:rPr>
       </w:pPr>
       <w:r>
@@ -12152,7 +12245,7 @@
           <w:color w:val="auto"/>
           <w:sz w:val="28"/>
           <w:szCs w:val="28"/>
-          <w:lang w:val="es-CO" w:eastAsia="en-US"/>
+          <w:lang w:eastAsia="en-US"/>
         </w:rPr>
         <w:t>Plan del Proyecto</w:t>
       </w:r>
@@ -12199,7 +12292,7 @@
           <w:color w:val="auto"/>
           <w:sz w:val="28"/>
           <w:szCs w:val="28"/>
-          <w:lang w:val="es-CO" w:eastAsia="en-US"/>
+          <w:lang w:eastAsia="en-US"/>
         </w:rPr>
       </w:pPr>
       <w:bookmarkStart w:id="34" w:name="__RefHeading___Toc15102529"/>
@@ -12211,7 +12304,7 @@
           <w:color w:val="auto"/>
           <w:sz w:val="28"/>
           <w:szCs w:val="28"/>
-          <w:lang w:val="es-CO" w:eastAsia="en-US"/>
+          <w:lang w:eastAsia="en-US"/>
         </w:rPr>
         <w:t>Plan de Sprint</w:t>
       </w:r>
@@ -13640,7 +13733,7 @@
           <w:color w:val="auto"/>
           <w:sz w:val="28"/>
           <w:szCs w:val="28"/>
-          <w:lang w:val="es-CO" w:eastAsia="en-US"/>
+          <w:lang w:eastAsia="en-US"/>
         </w:rPr>
       </w:pPr>
       <w:bookmarkStart w:id="38" w:name="__RefHeading___Toc15102530"/>
@@ -13652,7 +13745,7 @@
           <w:color w:val="auto"/>
           <w:sz w:val="28"/>
           <w:szCs w:val="28"/>
-          <w:lang w:val="es-CO" w:eastAsia="en-US"/>
+          <w:lang w:eastAsia="en-US"/>
         </w:rPr>
         <w:t>Calendario del Proyecto</w:t>
       </w:r>
@@ -16154,7 +16247,7 @@
           <w:color w:val="auto"/>
           <w:sz w:val="28"/>
           <w:szCs w:val="28"/>
-          <w:lang w:val="es-CO" w:eastAsia="en-US"/>
+          <w:lang w:eastAsia="en-US"/>
         </w:rPr>
       </w:pPr>
       <w:bookmarkStart w:id="44" w:name="__RefHeading___Toc15102531"/>
@@ -16166,7 +16259,7 @@
           <w:color w:val="auto"/>
           <w:sz w:val="28"/>
           <w:szCs w:val="28"/>
-          <w:lang w:val="es-CO" w:eastAsia="en-US"/>
+          <w:lang w:eastAsia="en-US"/>
         </w:rPr>
         <w:t>Seguimiento y Control del Proyecto</w:t>
       </w:r>
@@ -16195,7 +16288,7 @@
           <w:color w:val="auto"/>
           <w:sz w:val="28"/>
           <w:szCs w:val="28"/>
-          <w:lang w:val="es-CO" w:eastAsia="en-US"/>
+          <w:lang w:eastAsia="en-US"/>
         </w:rPr>
       </w:pPr>
       <w:bookmarkStart w:id="46" w:name="_Toc496998815"/>
@@ -16206,7 +16299,7 @@
           <w:color w:val="auto"/>
           <w:sz w:val="28"/>
           <w:szCs w:val="28"/>
-          <w:lang w:val="es-CO" w:eastAsia="en-US"/>
+          <w:lang w:eastAsia="en-US"/>
         </w:rPr>
         <w:t>Gestión de Requisitos</w:t>
       </w:r>
@@ -16258,7 +16351,7 @@
           <w:color w:val="auto"/>
           <w:sz w:val="28"/>
           <w:szCs w:val="28"/>
-          <w:lang w:val="es-CO" w:eastAsia="en-US"/>
+          <w:lang w:eastAsia="en-US"/>
         </w:rPr>
       </w:pPr>
       <w:bookmarkStart w:id="47" w:name="_Toc496998816"/>
@@ -16270,7 +16363,7 @@
           <w:color w:val="auto"/>
           <w:sz w:val="28"/>
           <w:szCs w:val="28"/>
-          <w:lang w:val="es-CO" w:eastAsia="en-US"/>
+          <w:lang w:eastAsia="en-US"/>
         </w:rPr>
         <w:t>Control de Plazos</w:t>
       </w:r>
@@ -16323,7 +16416,7 @@
           <w:color w:val="auto"/>
           <w:sz w:val="28"/>
           <w:szCs w:val="28"/>
-          <w:lang w:val="es-CO" w:eastAsia="en-US"/>
+          <w:lang w:eastAsia="en-US"/>
         </w:rPr>
       </w:pPr>
       <w:bookmarkStart w:id="48" w:name="_Toc496998817"/>
@@ -16334,7 +16427,7 @@
           <w:color w:val="auto"/>
           <w:sz w:val="28"/>
           <w:szCs w:val="28"/>
-          <w:lang w:val="es-CO" w:eastAsia="en-US"/>
+          <w:lang w:eastAsia="en-US"/>
         </w:rPr>
         <w:t>Control de Calidad</w:t>
       </w:r>
@@ -18382,7 +18475,7 @@
           <w:color w:val="auto"/>
           <w:sz w:val="28"/>
           <w:szCs w:val="28"/>
-          <w:lang w:val="es-CO" w:eastAsia="en-US"/>
+          <w:lang w:eastAsia="en-US"/>
         </w:rPr>
       </w:pPr>
       <w:bookmarkStart w:id="50" w:name="_Toc496998818"/>
@@ -18394,7 +18487,7 @@
           <w:color w:val="auto"/>
           <w:sz w:val="28"/>
           <w:szCs w:val="28"/>
-          <w:lang w:val="es-CO" w:eastAsia="en-US"/>
+          <w:lang w:eastAsia="en-US"/>
         </w:rPr>
         <w:t>Gestión de Riesgos</w:t>
       </w:r>
@@ -20127,13 +20220,13 @@
       <w:pPr>
         <w:rPr>
           <w:b/>
-          <w:lang w:val="es-CO" w:eastAsia="en-US"/>
+          <w:lang w:eastAsia="en-US"/>
         </w:rPr>
       </w:pPr>
       <w:r>
         <w:rPr>
           <w:b/>
-          <w:lang w:val="es-CO" w:eastAsia="en-US"/>
+          <w:lang w:eastAsia="en-US"/>
         </w:rPr>
         <w:t>6. HISTORIAS DE USUARIO</w:t>
       </w:r>
@@ -20142,7 +20235,7 @@
       <w:pPr>
         <w:rPr>
           <w:b/>
-          <w:lang w:val="es-CO" w:eastAsia="en-US"/>
+          <w:lang w:eastAsia="en-US"/>
         </w:rPr>
       </w:pPr>
     </w:p>
@@ -20150,14 +20243,13 @@
       <w:pPr>
         <w:rPr>
           <w:b/>
-          <w:lang w:val="es-CO" w:eastAsia="en-US"/>
+          <w:lang w:eastAsia="en-US"/>
         </w:rPr>
       </w:pPr>
       <w:r>
         <w:rPr>
           <w:b/>
           <w:noProof/>
-          <w:lang w:val="es-CO"/>
         </w:rPr>
         <w:drawing>
           <wp:inline distT="0" distB="0" distL="0" distR="0">
@@ -23125,7 +23217,7 @@
         <w:color w:val="000000"/>
         <w:sz w:val="22"/>
         <w:szCs w:val="22"/>
-        <w:lang w:eastAsia="es-CO" w:bidi="ar-SA"/>
+        <w:lang w:val="es-CO" w:eastAsia="es-CO" w:bidi="ar-SA"/>
       </w:rPr>
     </w:rPrDefault>
     <w:pPrDefault>
@@ -23951,7 +24043,7 @@
       <w:kern w:val="3"/>
       <w:sz w:val="24"/>
       <w:szCs w:val="24"/>
-      <w:lang w:val="es-CO" w:eastAsia="zh-CN" w:bidi="hi-IN"/>
+      <w:lang w:eastAsia="zh-CN" w:bidi="hi-IN"/>
     </w:rPr>
   </w:style>
   <w:style w:type="paragraph" w:customStyle="1" w:styleId="Textbody">
@@ -24356,7 +24448,7 @@
   <a:extraClrSchemeLst/>
   <a:extLst>
     <a:ext uri="{05A4C25C-085E-4340-85A3-A5531E510DB2}">
-      <thm15:themeFamily xmlns:thm15="http://schemas.microsoft.com/office/thememl/2012/main" xmlns="" name="Office Theme" id="{62F939B6-93AF-4DB8-9C6B-D6C7DFDC589F}" vid="{4A3C46E8-61CC-4603-A589-7422A47A8E4A}"/>
+      <thm15:themeFamily xmlns="" xmlns:thm15="http://schemas.microsoft.com/office/thememl/2012/main" name="Office Theme" id="{62F939B6-93AF-4DB8-9C6B-D6C7DFDC589F}" vid="{4A3C46E8-61CC-4603-A589-7422A47A8E4A}"/>
     </a:ext>
   </a:extLst>
 </a:theme>
@@ -24367,7 +24459,7 @@
 </file>
 
 <file path=customXml/itemProps1.xml><?xml version="1.0" encoding="utf-8"?>
-<ds:datastoreItem xmlns:ds="http://schemas.openxmlformats.org/officeDocument/2006/customXml" ds:itemID="{5B4DB710-5BEB-4B73-9F3E-721593EF48FE}">
+<ds:datastoreItem xmlns:ds="http://schemas.openxmlformats.org/officeDocument/2006/customXml" ds:itemID="{8E22838A-CB70-4E6D-B4D1-8D6A2CDF7CBB}">
   <ds:schemaRefs>
     <ds:schemaRef ds:uri="http://schemas.openxmlformats.org/officeDocument/2006/bibliography"/>
   </ds:schemaRefs>

</xml_diff>